<commit_message>
documentação v2.2; ferramenta de gestão doc v1.1
</commit_message>
<xml_diff>
--- a/DOCs de T.I/Document.docx
+++ b/DOCs de T.I/Document.docx
@@ -2,6 +2,8 @@
 <file path=word/document.xml><?xml version="1.0" encoding="utf-8"?>
 <w:document xmlns:wpc="http://schemas.microsoft.com/office/word/2010/wordprocessingCanvas" xmlns:cx="http://schemas.microsoft.com/office/drawing/2014/chartex" xmlns:cx1="http://schemas.microsoft.com/office/drawing/2015/9/8/chartex" xmlns:cx2="http://schemas.microsoft.com/office/drawing/2015/10/21/chartex" xmlns:cx3="http://schemas.microsoft.com/office/drawing/2016/5/9/chartex" xmlns:cx4="http://schemas.microsoft.com/office/drawing/2016/5/10/chartex" xmlns:cx5="http://schemas.microsoft.com/office/drawing/2016/5/11/chartex" xmlns:cx6="http://schemas.microsoft.com/office/drawing/2016/5/12/chartex" xmlns:cx7="http://schemas.microsoft.com/office/drawing/2016/5/13/chartex" xmlns:cx8="http://schemas.microsoft.com/office/drawing/2016/5/14/chartex" xmlns:mc="http://schemas.openxmlformats.org/markup-compatibility/2006" xmlns:aink="http://schemas.microsoft.com/office/drawing/2016/ink" xmlns:am3d="http://schemas.microsoft.com/office/drawing/2017/model3d" xmlns:o="urn:schemas-microsoft-com:office:office" xmlns:r="http://schemas.openxmlformats.org/officeDocument/2006/relationships" xmlns:m="http://schemas.openxmlformats.org/officeDocument/2006/math" xmlns:v="urn:schemas-microsoft-com:vml" xmlns:wp14="http://schemas.microsoft.com/office/word/2010/wordprocessingDrawing" xmlns:wp="http://schemas.openxmlformats.org/drawingml/2006/wordprocessingDrawing" xmlns:w10="urn:schemas-microsoft-com:office:word" xmlns:w="http://schemas.openxmlformats.org/wordprocessingml/2006/main" xmlns:w14="http://schemas.microsoft.com/office/word/2010/wordml" xmlns:w15="http://schemas.microsoft.com/office/word/2012/wordml" xmlns:w16cex="http://schemas.microsoft.com/office/word/2018/wordml/cex" xmlns:w16cid="http://schemas.microsoft.com/office/word/2016/wordml/cid" xmlns:w16="http://schemas.microsoft.com/office/word/2018/wordml" xmlns:w16sdtdh="http://schemas.microsoft.com/office/word/2020/wordml/sdtdatahash" xmlns:w16se="http://schemas.microsoft.com/office/word/2015/wordml/symex" xmlns:wpg="http://schemas.microsoft.com/office/word/2010/wordprocessingGroup" xmlns:wpi="http://schemas.microsoft.com/office/word/2010/wordprocessingInk" xmlns:wne="http://schemas.microsoft.com/office/word/2006/wordml" xmlns:wps="http://schemas.microsoft.com/office/word/2010/wordprocessingShape" mc:Ignorable="w14 w15 w16se w16cid w16 w16cex w16sdtdh wp14">
   <w:body>
+    <w:bookmarkStart w:id="0" w:name="_top" w:displacedByCustomXml="next"/>
+    <w:bookmarkEnd w:id="0" w:displacedByCustomXml="next"/>
     <w:sdt>
       <w:sdtPr>
         <w:id w:val="734289055"/>
@@ -40,18 +42,18 @@
             <mc:AlternateContent>
               <mc:Choice Requires="wpg">
                 <w:drawing>
-                  <wp:anchor distT="0" distB="0" distL="114300" distR="114300" simplePos="0" relativeHeight="251661312" behindDoc="0" locked="0" layoutInCell="1" allowOverlap="1" wp14:anchorId="2B4A07E7" wp14:editId="64843724">
+                  <wp:anchor distT="0" distB="0" distL="114300" distR="114300" simplePos="0" relativeHeight="251661312" behindDoc="0" locked="0" layoutInCell="1" allowOverlap="1" wp14:anchorId="20DF3FBB" wp14:editId="6612CA1D">
                     <wp:simplePos x="0" y="0"/>
                     <wp:positionH relativeFrom="column">
                       <wp:posOffset>-895350</wp:posOffset>
                     </wp:positionH>
                     <wp:positionV relativeFrom="paragraph">
-                      <wp:posOffset>-1781175</wp:posOffset>
+                      <wp:posOffset>-1774581</wp:posOffset>
                     </wp:positionV>
-                    <wp:extent cx="7730490" cy="13136880"/>
-                    <wp:effectExtent l="38100" t="19050" r="41910" b="45720"/>
+                    <wp:extent cx="7731955" cy="13142742"/>
+                    <wp:effectExtent l="38100" t="19050" r="40640" b="40005"/>
                     <wp:wrapNone/>
-                    <wp:docPr id="9" name="Group_FacePage"/>
+                    <wp:docPr id="19" name="group_FacePage"/>
                     <wp:cNvGraphicFramePr/>
                     <a:graphic xmlns:a="http://schemas.openxmlformats.org/drawingml/2006/main">
                       <a:graphicData uri="http://schemas.microsoft.com/office/word/2010/wordprocessingGroup">
@@ -60,9 +62,9 @@
                           <wpg:grpSpPr>
                             <a:xfrm>
                               <a:off x="0" y="0"/>
-                              <a:ext cx="7730490" cy="13136880"/>
+                              <a:ext cx="7731955" cy="13142742"/>
                               <a:chOff x="0" y="0"/>
-                              <a:chExt cx="7730490" cy="13136880"/>
+                              <a:chExt cx="7731955" cy="13142742"/>
                             </a:xfrm>
                           </wpg:grpSpPr>
                           <wps:wsp>
@@ -70,7 +72,7 @@
                             <wps:cNvSpPr/>
                             <wps:spPr>
                               <a:xfrm>
-                                <a:off x="2695575" y="4733925"/>
+                                <a:off x="2688981" y="4728796"/>
                                 <a:ext cx="2397125" cy="2544445"/>
                               </a:xfrm>
                               <a:prstGeom prst="flowChartConnector">
@@ -148,11 +150,52 @@
                             </wps:bodyPr>
                           </wps:wsp>
                           <wps:wsp>
+                            <wps:cNvPr id="12" name="form1_purple"/>
+                            <wps:cNvSpPr/>
+                            <wps:spPr>
+                              <a:xfrm>
+                                <a:off x="6680688" y="842596"/>
+                                <a:ext cx="450574" cy="2776330"/>
+                              </a:xfrm>
+                              <a:prstGeom prst="rect">
+                                <a:avLst/>
+                              </a:prstGeom>
+                              <a:solidFill>
+                                <a:srgbClr val="7030A0"/>
+                              </a:solidFill>
+                              <a:ln>
+                                <a:noFill/>
+                              </a:ln>
+                            </wps:spPr>
+                            <wps:style>
+                              <a:lnRef idx="2">
+                                <a:schemeClr val="accent1">
+                                  <a:shade val="50000"/>
+                                </a:schemeClr>
+                              </a:lnRef>
+                              <a:fillRef idx="1">
+                                <a:schemeClr val="accent1"/>
+                              </a:fillRef>
+                              <a:effectRef idx="0">
+                                <a:schemeClr val="accent1"/>
+                              </a:effectRef>
+                              <a:fontRef idx="minor">
+                                <a:schemeClr val="lt1"/>
+                              </a:fontRef>
+                            </wps:style>
+                            <wps:bodyPr rot="0" spcFirstLastPara="0" vertOverflow="overflow" horzOverflow="overflow" vert="horz" wrap="square" lIns="91440" tIns="45720" rIns="91440" bIns="45720" numCol="1" spcCol="0" rtlCol="0" fromWordArt="0" anchor="ctr" anchorCtr="0" forceAA="0" compatLnSpc="1">
+                              <a:prstTxWarp prst="textNoShape">
+                                <a:avLst/>
+                              </a:prstTxWarp>
+                              <a:noAutofit/>
+                            </wps:bodyPr>
+                          </wps:wsp>
+                          <wps:wsp>
                             <wps:cNvPr id="7" name="form2"/>
                             <wps:cNvSpPr/>
                             <wps:spPr>
                               <a:xfrm rot="10800000">
-                                <a:off x="0" y="9772650"/>
+                                <a:off x="1465" y="9778512"/>
                                 <a:ext cx="7730490" cy="3364230"/>
                               </a:xfrm>
                               <a:prstGeom prst="flowChartMultidocument">
@@ -190,6 +233,47 @@
                               <a:noAutofit/>
                             </wps:bodyPr>
                           </wps:wsp>
+                          <wps:wsp>
+                            <wps:cNvPr id="13" name="form2_purple"/>
+                            <wps:cNvSpPr/>
+                            <wps:spPr>
+                              <a:xfrm>
+                                <a:off x="596412" y="10619643"/>
+                                <a:ext cx="427040" cy="422621"/>
+                              </a:xfrm>
+                              <a:prstGeom prst="rect">
+                                <a:avLst/>
+                              </a:prstGeom>
+                              <a:solidFill>
+                                <a:srgbClr val="7030A0"/>
+                              </a:solidFill>
+                              <a:ln>
+                                <a:noFill/>
+                              </a:ln>
+                            </wps:spPr>
+                            <wps:style>
+                              <a:lnRef idx="2">
+                                <a:schemeClr val="accent1">
+                                  <a:shade val="50000"/>
+                                </a:schemeClr>
+                              </a:lnRef>
+                              <a:fillRef idx="1">
+                                <a:schemeClr val="accent1"/>
+                              </a:fillRef>
+                              <a:effectRef idx="0">
+                                <a:schemeClr val="accent1"/>
+                              </a:effectRef>
+                              <a:fontRef idx="minor">
+                                <a:schemeClr val="lt1"/>
+                              </a:fontRef>
+                            </wps:style>
+                            <wps:bodyPr rot="0" spcFirstLastPara="0" vertOverflow="overflow" horzOverflow="overflow" vert="horz" wrap="square" lIns="91440" tIns="45720" rIns="91440" bIns="45720" numCol="1" spcCol="0" rtlCol="0" fromWordArt="0" anchor="ctr" anchorCtr="0" forceAA="0" compatLnSpc="1">
+                              <a:prstTxWarp prst="textNoShape">
+                                <a:avLst/>
+                              </a:prstTxWarp>
+                              <a:noAutofit/>
+                            </wps:bodyPr>
+                          </wps:wsp>
                           <pic:pic xmlns:pic="http://schemas.openxmlformats.org/drawingml/2006/picture">
                             <pic:nvPicPr>
                               <pic:cNvPr id="6" name="logoWHITE"/>
@@ -212,7 +296,7 @@
                             </pic:blipFill>
                             <pic:spPr bwMode="auto">
                               <a:xfrm>
-                                <a:off x="2181225" y="3400425"/>
+                                <a:off x="2179027" y="3392366"/>
                                 <a:ext cx="3415030" cy="3269615"/>
                               </a:xfrm>
                               <a:prstGeom prst="rect">
@@ -246,7 +330,7 @@
                             </pic:blipFill>
                             <pic:spPr bwMode="auto">
                               <a:xfrm>
-                                <a:off x="2209800" y="3619500"/>
+                                <a:off x="2214196" y="3620966"/>
                                 <a:ext cx="3316605" cy="3170555"/>
                               </a:xfrm>
                               <a:prstGeom prst="rect">
@@ -263,7 +347,7 @@
                             <wps:cNvSpPr txBox="1"/>
                             <wps:spPr>
                               <a:xfrm>
-                                <a:off x="2571750" y="7067550"/>
+                                <a:off x="2565888" y="7067550"/>
                                 <a:ext cx="2591435" cy="1158875"/>
                               </a:xfrm>
                               <a:prstGeom prst="rect">
@@ -314,7 +398,7 @@
                             <wps:cNvSpPr txBox="1"/>
                             <wps:spPr>
                               <a:xfrm>
-                                <a:off x="1200150" y="8277225"/>
+                                <a:off x="1194288" y="8280889"/>
                                 <a:ext cx="5327650" cy="1158875"/>
                               </a:xfrm>
                               <a:prstGeom prst="rect">
@@ -334,6 +418,7 @@
                                       <w:rFonts w:ascii="Carme" w:hAnsi="Carme"/>
                                       <w:b/>
                                       <w:bCs/>
+                                      <w:color w:val="000000" w:themeColor="text1"/>
                                       <w:sz w:val="144"/>
                                       <w:szCs w:val="144"/>
                                     </w:rPr>
@@ -343,6 +428,7 @@
                                       <w:rFonts w:ascii="Carme" w:hAnsi="Carme"/>
                                       <w:b/>
                                       <w:bCs/>
+                                      <w:color w:val="000000" w:themeColor="text1"/>
                                       <w:sz w:val="144"/>
                                       <w:szCs w:val="144"/>
                                     </w:rPr>
@@ -366,11 +452,11 @@
               </mc:Choice>
               <mc:Fallback>
                 <w:pict>
-                  <v:group w14:anchorId="2B4A07E7" id="Group_FacePage" o:spid="_x0000_s1026" style="position:absolute;margin-left:-70.5pt;margin-top:-140.25pt;width:608.7pt;height:1034.4pt;z-index:251661312" coordsize="77304,131368" o:gfxdata="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">
+                  <v:group w14:anchorId="20DF3FBB" id="group_FacePage" o:spid="_x0000_s1026" style="position:absolute;margin-left:-70.5pt;margin-top:-139.75pt;width:608.8pt;height:1034.85pt;z-index:251661312" coordsize="77319,131427" o:gfxdata="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">
                     <v:shapetype id="_x0000_t120" coordsize="21600,21600" o:spt="120" path="m10800,qx,10800,10800,21600,21600,10800,10800,xe">
                       <v:path gradientshapeok="t" o:connecttype="custom" o:connectlocs="10800,0;3163,3163;0,10800;3163,18437;10800,21600;18437,18437;21600,10800;18437,3163" textboxrect="3163,3163,18437,18437"/>
                     </v:shapetype>
-                    <v:shape id="marca_block" o:spid="_x0000_s1027" type="#_x0000_t120" style="position:absolute;left:26955;top:47339;width:23972;height:25444;visibility:visible;mso-wrap-style:square;v-text-anchor:middle" o:gfxdata="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" fillcolor="white [3212]" stroked="f" strokeweight="1pt">
+                    <v:shape id="marca_block" o:spid="_x0000_s1027" type="#_x0000_t120" style="position:absolute;left:26889;top:47287;width:23972;height:25445;visibility:visible;mso-wrap-style:square;v-text-anchor:middle" o:gfxdata="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" fillcolor="white [3212]" stroked="f" strokeweight="1pt">
                       <v:stroke joinstyle="miter"/>
                     </v:shape>
                     <v:shapetype id="_x0000_t115" coordsize="21600,21600" o:spt="115" path="m,20465v810,317,1620,452,2397,725c3077,21325,3790,21417,4405,21597v1620,,2202,-180,2657,-272c7580,21280,8002,21010,8455,20917v422,-135,810,-405,1327,-542c10205,20150,10657,19967,11080,19742v517,-182,970,-407,1425,-590c13087,19017,13605,18745,14255,18610v615,-180,1262,-318,1942,-408c16975,18202,17785,18022,18595,18022r,-1670l19192,16252r808,l20000,14467r722,-75l21597,14392,21597,,2972,r,1815l1532,1815r,1860l,3675,,20465xem1532,3675nfl18595,3675r,12677em2972,1815nfl20000,1815r,12652e">
@@ -378,7 +464,9 @@
                       <v:path o:extrusionok="f" o:connecttype="custom" o:connectlocs="10800,0;0,10800;10800,19890;21600,10800" textboxrect="0,3675,18595,18022"/>
                     </v:shapetype>
                     <v:shape id="form1" o:spid="_x0000_s1028" type="#_x0000_t115" style="position:absolute;width:77216;height:48234;visibility:visible;mso-wrap-style:square;v-text-anchor:middle" o:gfxdata="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" fillcolor="black [3200]" strokecolor="white [3212]" strokeweight="4.5pt"/>
-                    <v:shape id="form2" o:spid="_x0000_s1029" type="#_x0000_t115" style="position:absolute;top:97726;width:77304;height:33642;rotation:180;visibility:visible;mso-wrap-style:square;v-text-anchor:middle" o:gfxdata="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" fillcolor="black [3213]" strokecolor="white [3212]" strokeweight="6pt"/>
+                    <v:rect id="form1_purple" o:spid="_x0000_s1029" style="position:absolute;left:66806;top:8425;width:4506;height:27764;visibility:visible;mso-wrap-style:square;v-text-anchor:middle" o:gfxdata="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" fillcolor="#7030a0" stroked="f" strokeweight="1pt"/>
+                    <v:shape id="form2" o:spid="_x0000_s1030" type="#_x0000_t115" style="position:absolute;left:14;top:97785;width:77305;height:33642;rotation:180;visibility:visible;mso-wrap-style:square;v-text-anchor:middle" o:gfxdata="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" fillcolor="black [3213]" strokecolor="white [3212]" strokeweight="6pt"/>
+                    <v:rect id="form2_purple" o:spid="_x0000_s1031" style="position:absolute;left:5964;top:106196;width:4270;height:4226;visibility:visible;mso-wrap-style:square;v-text-anchor:middle" o:gfxdata="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" fillcolor="#7030a0" stroked="f" strokeweight="1pt"/>
                     <v:shapetype id="_x0000_t75" coordsize="21600,21600" o:spt="75" o:preferrelative="t" path="m@4@5l@4@11@9@11@9@5xe" filled="f" stroked="f">
                       <v:stroke joinstyle="miter"/>
                       <v:formulas>
@@ -398,17 +486,17 @@
                       <v:path o:extrusionok="f" gradientshapeok="t" o:connecttype="rect"/>
                       <o:lock v:ext="edit" aspectratio="t"/>
                     </v:shapetype>
-                    <v:shape id="logoWHITE" o:spid="_x0000_s1030" type="#_x0000_t75" style="position:absolute;left:21812;top:34004;width:34150;height:32696;visibility:visible;mso-wrap-style:square" o:gfxdata="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">
+                    <v:shape id="logoWHITE" o:spid="_x0000_s1032" type="#_x0000_t75" style="position:absolute;left:21790;top:33923;width:34150;height:32696;visibility:visible;mso-wrap-style:square" o:gfxdata="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">
                       <v:imagedata r:id="rId10" o:title=""/>
                     </v:shape>
-                    <v:shape id="logoBLACK" o:spid="_x0000_s1031" type="#_x0000_t75" style="position:absolute;left:22098;top:36195;width:33166;height:31705;visibility:visible;mso-wrap-style:square" o:gfxdata="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">
+                    <v:shape id="logoBLACK" o:spid="_x0000_s1033" type="#_x0000_t75" style="position:absolute;left:22141;top:36209;width:33167;height:31706;visibility:visible;mso-wrap-style:square" o:gfxdata="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">
                       <v:imagedata r:id="rId11" o:title=""/>
                     </v:shape>
                     <v:shapetype id="_x0000_t202" coordsize="21600,21600" o:spt="202" path="m,l,21600r21600,l21600,xe">
                       <v:stroke joinstyle="miter"/>
                       <v:path gradientshapeok="t" o:connecttype="rect"/>
                     </v:shapetype>
-                    <v:shape id="Omni" o:spid="_x0000_s1032" type="#_x0000_t202" style="position:absolute;left:25717;top:70675;width:25914;height:11589;visibility:visible;mso-wrap-style:square;v-text-anchor:middle" o:gfxdata="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" filled="f" stroked="f" strokeweight=".5pt">
+                    <v:shape id="Omni" o:spid="_x0000_s1034" type="#_x0000_t202" style="position:absolute;left:25658;top:70675;width:25915;height:11589;visibility:visible;mso-wrap-style:square;v-text-anchor:middle" o:gfxdata="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" filled="f" stroked="f" strokeweight=".5pt">
                       <v:textbox>
                         <w:txbxContent>
                           <w:p>
@@ -438,7 +526,7 @@
                         </w:txbxContent>
                       </v:textbox>
                     </v:shape>
-                    <v:shape id="Solutions" o:spid="_x0000_s1033" type="#_x0000_t202" style="position:absolute;left:12001;top:82772;width:53277;height:11589;visibility:visible;mso-wrap-style:square;v-text-anchor:middle" o:gfxdata="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" filled="f" stroked="f" strokeweight=".5pt">
+                    <v:shape id="Solutions" o:spid="_x0000_s1035" type="#_x0000_t202" style="position:absolute;left:11942;top:82808;width:53277;height:11589;visibility:visible;mso-wrap-style:square;v-text-anchor:middle" o:gfxdata="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" filled="f" stroked="f" strokeweight=".5pt">
                       <v:textbox>
                         <w:txbxContent>
                           <w:p>
@@ -448,6 +536,7 @@
                                 <w:rFonts w:ascii="Carme" w:hAnsi="Carme"/>
                                 <w:b/>
                                 <w:bCs/>
+                                <w:color w:val="000000" w:themeColor="text1"/>
                                 <w:sz w:val="144"/>
                                 <w:szCs w:val="144"/>
                               </w:rPr>
@@ -457,6 +546,7 @@
                                 <w:rFonts w:ascii="Carme" w:hAnsi="Carme"/>
                                 <w:b/>
                                 <w:bCs/>
+                                <w:color w:val="000000" w:themeColor="text1"/>
                                 <w:sz w:val="144"/>
                                 <w:szCs w:val="144"/>
                               </w:rPr>
@@ -528,6 +618,7 @@
         <w:p>
           <w:pPr>
             <w:pStyle w:val="CabealhodoSumrio"/>
+            <w:spacing w:line="240" w:lineRule="auto"/>
             <w:jc w:val="center"/>
             <w:rPr>
               <w:rFonts w:ascii="Carme" w:hAnsi="Carme"/>
@@ -570,13 +661,12 @@
             <w:tabs>
               <w:tab w:val="right" w:leader="underscore" w:pos="9350"/>
             </w:tabs>
-            <w:spacing w:line="480" w:lineRule="auto"/>
+            <w:spacing w:line="360" w:lineRule="auto"/>
             <w:rPr>
               <w:rFonts w:ascii="Carme" w:eastAsiaTheme="minorEastAsia" w:hAnsi="Carme" w:cstheme="minorBidi"/>
               <w:b w:val="0"/>
               <w:bCs w:val="0"/>
               <w:caps w:val="0"/>
-              <w:color w:val="000000" w:themeColor="text1"/>
               <w:sz w:val="28"/>
               <w:szCs w:val="28"/>
               <w:u w:val="none"/>
@@ -610,12 +700,11 @@
             </w:rPr>
             <w:fldChar w:fldCharType="separate"/>
           </w:r>
-          <w:hyperlink w:anchor="_Toc99810015" w:history="1">
+          <w:hyperlink w:anchor="_Toc99866937" w:history="1">
             <w:r>
               <w:rPr>
                 <w:rStyle w:val="Hyperlink"/>
                 <w:rFonts w:ascii="Carme" w:hAnsi="Carme"/>
-                <w:color w:val="000000" w:themeColor="text1"/>
                 <w:sz w:val="28"/>
                 <w:szCs w:val="28"/>
                 <w:u w:val="none"/>
@@ -626,7 +715,6 @@
               <w:rPr>
                 <w:rFonts w:ascii="Carme" w:hAnsi="Carme"/>
                 <w:webHidden/>
-                <w:color w:val="000000" w:themeColor="text1"/>
                 <w:sz w:val="28"/>
                 <w:szCs w:val="28"/>
                 <w:u w:val="none"/>
@@ -637,7 +725,6 @@
               <w:rPr>
                 <w:rFonts w:ascii="Carme" w:hAnsi="Carme"/>
                 <w:webHidden/>
-                <w:color w:val="000000" w:themeColor="text1"/>
                 <w:sz w:val="28"/>
                 <w:szCs w:val="28"/>
                 <w:u w:val="none"/>
@@ -648,18 +735,16 @@
               <w:rPr>
                 <w:rFonts w:ascii="Carme" w:hAnsi="Carme"/>
                 <w:webHidden/>
-                <w:color w:val="000000" w:themeColor="text1"/>
                 <w:sz w:val="28"/>
                 <w:szCs w:val="28"/>
                 <w:u w:val="none"/>
               </w:rPr>
-              <w:instrText xml:space="preserve"> PAGEREF _Toc99810015 \h </w:instrText>
+              <w:instrText xml:space="preserve"> PAGEREF _Toc99866937 \h </w:instrText>
             </w:r>
             <w:r>
               <w:rPr>
                 <w:rFonts w:ascii="Carme" w:hAnsi="Carme"/>
                 <w:webHidden/>
-                <w:color w:val="000000" w:themeColor="text1"/>
                 <w:sz w:val="28"/>
                 <w:szCs w:val="28"/>
                 <w:u w:val="none"/>
@@ -669,7 +754,6 @@
               <w:rPr>
                 <w:rFonts w:ascii="Carme" w:hAnsi="Carme"/>
                 <w:webHidden/>
-                <w:color w:val="000000" w:themeColor="text1"/>
                 <w:sz w:val="28"/>
                 <w:szCs w:val="28"/>
                 <w:u w:val="none"/>
@@ -680,7 +764,6 @@
               <w:rPr>
                 <w:rFonts w:ascii="Carme" w:hAnsi="Carme"/>
                 <w:webHidden/>
-                <w:color w:val="000000" w:themeColor="text1"/>
                 <w:sz w:val="28"/>
                 <w:szCs w:val="28"/>
                 <w:u w:val="none"/>
@@ -691,7 +774,6 @@
               <w:rPr>
                 <w:rFonts w:ascii="Carme" w:hAnsi="Carme"/>
                 <w:webHidden/>
-                <w:color w:val="000000" w:themeColor="text1"/>
                 <w:sz w:val="28"/>
                 <w:szCs w:val="28"/>
                 <w:u w:val="none"/>
@@ -706,25 +788,23 @@
             <w:tabs>
               <w:tab w:val="right" w:leader="underscore" w:pos="9350"/>
             </w:tabs>
-            <w:spacing w:line="480" w:lineRule="auto"/>
+            <w:spacing w:line="360" w:lineRule="auto"/>
             <w:rPr>
               <w:rFonts w:ascii="Carme" w:eastAsiaTheme="minorEastAsia" w:hAnsi="Carme" w:cstheme="minorBidi"/>
               <w:b w:val="0"/>
               <w:bCs w:val="0"/>
               <w:caps w:val="0"/>
-              <w:color w:val="000000" w:themeColor="text1"/>
               <w:sz w:val="28"/>
               <w:szCs w:val="28"/>
               <w:u w:val="none"/>
               <w:lang w:val="pt-BR" w:eastAsia="pt-BR"/>
             </w:rPr>
           </w:pPr>
-          <w:hyperlink w:anchor="_Toc99810016" w:history="1">
+          <w:hyperlink w:anchor="_Toc99866938" w:history="1">
             <w:r>
               <w:rPr>
                 <w:rStyle w:val="Hyperlink"/>
                 <w:rFonts w:ascii="Carme" w:hAnsi="Carme"/>
-                <w:color w:val="000000" w:themeColor="text1"/>
                 <w:sz w:val="28"/>
                 <w:szCs w:val="28"/>
                 <w:u w:val="none"/>
@@ -735,7 +815,6 @@
               <w:rPr>
                 <w:rFonts w:ascii="Carme" w:hAnsi="Carme"/>
                 <w:webHidden/>
-                <w:color w:val="000000" w:themeColor="text1"/>
                 <w:sz w:val="28"/>
                 <w:szCs w:val="28"/>
                 <w:u w:val="none"/>
@@ -746,7 +825,6 @@
               <w:rPr>
                 <w:rFonts w:ascii="Carme" w:hAnsi="Carme"/>
                 <w:webHidden/>
-                <w:color w:val="000000" w:themeColor="text1"/>
                 <w:sz w:val="28"/>
                 <w:szCs w:val="28"/>
                 <w:u w:val="none"/>
@@ -757,18 +835,16 @@
               <w:rPr>
                 <w:rFonts w:ascii="Carme" w:hAnsi="Carme"/>
                 <w:webHidden/>
-                <w:color w:val="000000" w:themeColor="text1"/>
                 <w:sz w:val="28"/>
                 <w:szCs w:val="28"/>
                 <w:u w:val="none"/>
               </w:rPr>
-              <w:instrText xml:space="preserve"> PAGEREF _Toc99810016 \h </w:instrText>
+              <w:instrText xml:space="preserve"> PAGEREF _Toc99866938 \h </w:instrText>
             </w:r>
             <w:r>
               <w:rPr>
                 <w:rFonts w:ascii="Carme" w:hAnsi="Carme"/>
                 <w:webHidden/>
-                <w:color w:val="000000" w:themeColor="text1"/>
                 <w:sz w:val="28"/>
                 <w:szCs w:val="28"/>
                 <w:u w:val="none"/>
@@ -778,7 +854,6 @@
               <w:rPr>
                 <w:rFonts w:ascii="Carme" w:hAnsi="Carme"/>
                 <w:webHidden/>
-                <w:color w:val="000000" w:themeColor="text1"/>
                 <w:sz w:val="28"/>
                 <w:szCs w:val="28"/>
                 <w:u w:val="none"/>
@@ -789,7 +864,6 @@
               <w:rPr>
                 <w:rFonts w:ascii="Carme" w:hAnsi="Carme"/>
                 <w:webHidden/>
-                <w:color w:val="000000" w:themeColor="text1"/>
                 <w:sz w:val="28"/>
                 <w:szCs w:val="28"/>
                 <w:u w:val="none"/>
@@ -800,7 +874,6 @@
               <w:rPr>
                 <w:rFonts w:ascii="Carme" w:hAnsi="Carme"/>
                 <w:webHidden/>
-                <w:color w:val="000000" w:themeColor="text1"/>
                 <w:sz w:val="28"/>
                 <w:szCs w:val="28"/>
                 <w:u w:val="none"/>
@@ -815,25 +888,23 @@
             <w:tabs>
               <w:tab w:val="right" w:leader="underscore" w:pos="9350"/>
             </w:tabs>
-            <w:spacing w:line="480" w:lineRule="auto"/>
+            <w:spacing w:line="360" w:lineRule="auto"/>
             <w:rPr>
               <w:rFonts w:ascii="Carme" w:eastAsiaTheme="minorEastAsia" w:hAnsi="Carme" w:cstheme="minorBidi"/>
               <w:b w:val="0"/>
               <w:bCs w:val="0"/>
               <w:caps w:val="0"/>
-              <w:color w:val="000000" w:themeColor="text1"/>
               <w:sz w:val="28"/>
               <w:szCs w:val="28"/>
               <w:u w:val="none"/>
               <w:lang w:val="pt-BR" w:eastAsia="pt-BR"/>
             </w:rPr>
           </w:pPr>
-          <w:hyperlink w:anchor="_Toc99810017" w:history="1">
+          <w:hyperlink w:anchor="_Toc99866939" w:history="1">
             <w:r>
               <w:rPr>
                 <w:rStyle w:val="Hyperlink"/>
                 <w:rFonts w:ascii="Carme" w:hAnsi="Carme"/>
-                <w:color w:val="000000" w:themeColor="text1"/>
                 <w:sz w:val="28"/>
                 <w:szCs w:val="28"/>
                 <w:u w:val="none"/>
@@ -844,7 +915,6 @@
               <w:rPr>
                 <w:rFonts w:ascii="Carme" w:hAnsi="Carme"/>
                 <w:webHidden/>
-                <w:color w:val="000000" w:themeColor="text1"/>
                 <w:sz w:val="28"/>
                 <w:szCs w:val="28"/>
                 <w:u w:val="none"/>
@@ -855,7 +925,6 @@
               <w:rPr>
                 <w:rFonts w:ascii="Carme" w:hAnsi="Carme"/>
                 <w:webHidden/>
-                <w:color w:val="000000" w:themeColor="text1"/>
                 <w:sz w:val="28"/>
                 <w:szCs w:val="28"/>
                 <w:u w:val="none"/>
@@ -866,18 +935,16 @@
               <w:rPr>
                 <w:rFonts w:ascii="Carme" w:hAnsi="Carme"/>
                 <w:webHidden/>
-                <w:color w:val="000000" w:themeColor="text1"/>
                 <w:sz w:val="28"/>
                 <w:szCs w:val="28"/>
                 <w:u w:val="none"/>
               </w:rPr>
-              <w:instrText xml:space="preserve"> PAGEREF _Toc99810017 \h </w:instrText>
+              <w:instrText xml:space="preserve"> PAGEREF _Toc99866939 \h </w:instrText>
             </w:r>
             <w:r>
               <w:rPr>
                 <w:rFonts w:ascii="Carme" w:hAnsi="Carme"/>
                 <w:webHidden/>
-                <w:color w:val="000000" w:themeColor="text1"/>
                 <w:sz w:val="28"/>
                 <w:szCs w:val="28"/>
                 <w:u w:val="none"/>
@@ -887,7 +954,6 @@
               <w:rPr>
                 <w:rFonts w:ascii="Carme" w:hAnsi="Carme"/>
                 <w:webHidden/>
-                <w:color w:val="000000" w:themeColor="text1"/>
                 <w:sz w:val="28"/>
                 <w:szCs w:val="28"/>
                 <w:u w:val="none"/>
@@ -898,7 +964,6 @@
               <w:rPr>
                 <w:rFonts w:ascii="Carme" w:hAnsi="Carme"/>
                 <w:webHidden/>
-                <w:color w:val="000000" w:themeColor="text1"/>
                 <w:sz w:val="28"/>
                 <w:szCs w:val="28"/>
                 <w:u w:val="none"/>
@@ -909,7 +974,6 @@
               <w:rPr>
                 <w:rFonts w:ascii="Carme" w:hAnsi="Carme"/>
                 <w:webHidden/>
-                <w:color w:val="000000" w:themeColor="text1"/>
                 <w:sz w:val="28"/>
                 <w:szCs w:val="28"/>
                 <w:u w:val="none"/>
@@ -924,25 +988,23 @@
             <w:tabs>
               <w:tab w:val="right" w:leader="underscore" w:pos="9350"/>
             </w:tabs>
-            <w:spacing w:line="480" w:lineRule="auto"/>
+            <w:spacing w:line="360" w:lineRule="auto"/>
             <w:rPr>
               <w:rFonts w:ascii="Carme" w:eastAsiaTheme="minorEastAsia" w:hAnsi="Carme" w:cstheme="minorBidi"/>
               <w:b w:val="0"/>
               <w:bCs w:val="0"/>
               <w:caps w:val="0"/>
-              <w:color w:val="000000" w:themeColor="text1"/>
               <w:sz w:val="28"/>
               <w:szCs w:val="28"/>
               <w:u w:val="none"/>
               <w:lang w:val="pt-BR" w:eastAsia="pt-BR"/>
             </w:rPr>
           </w:pPr>
-          <w:hyperlink w:anchor="_Toc99810018" w:history="1">
+          <w:hyperlink w:anchor="_Toc99866940" w:history="1">
             <w:r>
               <w:rPr>
                 <w:rStyle w:val="Hyperlink"/>
                 <w:rFonts w:ascii="Carme" w:hAnsi="Carme"/>
-                <w:color w:val="000000" w:themeColor="text1"/>
                 <w:sz w:val="28"/>
                 <w:szCs w:val="28"/>
                 <w:u w:val="none"/>
@@ -953,7 +1015,6 @@
               <w:rPr>
                 <w:rFonts w:ascii="Carme" w:hAnsi="Carme"/>
                 <w:webHidden/>
-                <w:color w:val="000000" w:themeColor="text1"/>
                 <w:sz w:val="28"/>
                 <w:szCs w:val="28"/>
                 <w:u w:val="none"/>
@@ -964,7 +1025,6 @@
               <w:rPr>
                 <w:rFonts w:ascii="Carme" w:hAnsi="Carme"/>
                 <w:webHidden/>
-                <w:color w:val="000000" w:themeColor="text1"/>
                 <w:sz w:val="28"/>
                 <w:szCs w:val="28"/>
                 <w:u w:val="none"/>
@@ -975,18 +1035,16 @@
               <w:rPr>
                 <w:rFonts w:ascii="Carme" w:hAnsi="Carme"/>
                 <w:webHidden/>
-                <w:color w:val="000000" w:themeColor="text1"/>
                 <w:sz w:val="28"/>
                 <w:szCs w:val="28"/>
                 <w:u w:val="none"/>
               </w:rPr>
-              <w:instrText xml:space="preserve"> PAGEREF _Toc99810018 \h </w:instrText>
+              <w:instrText xml:space="preserve"> PAGEREF _Toc99866940 \h </w:instrText>
             </w:r>
             <w:r>
               <w:rPr>
                 <w:rFonts w:ascii="Carme" w:hAnsi="Carme"/>
                 <w:webHidden/>
-                <w:color w:val="000000" w:themeColor="text1"/>
                 <w:sz w:val="28"/>
                 <w:szCs w:val="28"/>
                 <w:u w:val="none"/>
@@ -996,7 +1054,6 @@
               <w:rPr>
                 <w:rFonts w:ascii="Carme" w:hAnsi="Carme"/>
                 <w:webHidden/>
-                <w:color w:val="000000" w:themeColor="text1"/>
                 <w:sz w:val="28"/>
                 <w:szCs w:val="28"/>
                 <w:u w:val="none"/>
@@ -1007,7 +1064,6 @@
               <w:rPr>
                 <w:rFonts w:ascii="Carme" w:hAnsi="Carme"/>
                 <w:webHidden/>
-                <w:color w:val="000000" w:themeColor="text1"/>
                 <w:sz w:val="28"/>
                 <w:szCs w:val="28"/>
                 <w:u w:val="none"/>
@@ -1018,7 +1074,6 @@
               <w:rPr>
                 <w:rFonts w:ascii="Carme" w:hAnsi="Carme"/>
                 <w:webHidden/>
-                <w:color w:val="000000" w:themeColor="text1"/>
                 <w:sz w:val="28"/>
                 <w:szCs w:val="28"/>
                 <w:u w:val="none"/>
@@ -1033,36 +1088,33 @@
             <w:tabs>
               <w:tab w:val="right" w:leader="underscore" w:pos="9350"/>
             </w:tabs>
-            <w:spacing w:line="480" w:lineRule="auto"/>
+            <w:spacing w:line="360" w:lineRule="auto"/>
             <w:rPr>
               <w:rFonts w:ascii="Carme" w:eastAsiaTheme="minorEastAsia" w:hAnsi="Carme" w:cstheme="minorBidi"/>
               <w:b w:val="0"/>
               <w:bCs w:val="0"/>
               <w:caps w:val="0"/>
-              <w:color w:val="000000" w:themeColor="text1"/>
               <w:sz w:val="28"/>
               <w:szCs w:val="28"/>
               <w:u w:val="none"/>
               <w:lang w:val="pt-BR" w:eastAsia="pt-BR"/>
             </w:rPr>
           </w:pPr>
-          <w:hyperlink w:anchor="_Toc99810019" w:history="1">
+          <w:hyperlink w:anchor="_Toc99866941" w:history="1">
             <w:r>
               <w:rPr>
                 <w:rStyle w:val="Hyperlink"/>
                 <w:rFonts w:ascii="Carme" w:hAnsi="Carme"/>
-                <w:color w:val="000000" w:themeColor="text1"/>
                 <w:sz w:val="28"/>
                 <w:szCs w:val="28"/>
                 <w:u w:val="none"/>
               </w:rPr>
-              <w:t>PREMISSAS</w:t>
+              <w:t>REQUISITOS</w:t>
             </w:r>
             <w:r>
               <w:rPr>
                 <w:rFonts w:ascii="Carme" w:hAnsi="Carme"/>
                 <w:webHidden/>
-                <w:color w:val="000000" w:themeColor="text1"/>
                 <w:sz w:val="28"/>
                 <w:szCs w:val="28"/>
                 <w:u w:val="none"/>
@@ -1073,7 +1125,6 @@
               <w:rPr>
                 <w:rFonts w:ascii="Carme" w:hAnsi="Carme"/>
                 <w:webHidden/>
-                <w:color w:val="000000" w:themeColor="text1"/>
                 <w:sz w:val="28"/>
                 <w:szCs w:val="28"/>
                 <w:u w:val="none"/>
@@ -1084,18 +1135,16 @@
               <w:rPr>
                 <w:rFonts w:ascii="Carme" w:hAnsi="Carme"/>
                 <w:webHidden/>
-                <w:color w:val="000000" w:themeColor="text1"/>
                 <w:sz w:val="28"/>
                 <w:szCs w:val="28"/>
                 <w:u w:val="none"/>
               </w:rPr>
-              <w:instrText xml:space="preserve"> PAGEREF _Toc99810019 \h </w:instrText>
+              <w:instrText xml:space="preserve"> PAGEREF _Toc99866941 \h </w:instrText>
             </w:r>
             <w:r>
               <w:rPr>
                 <w:rFonts w:ascii="Carme" w:hAnsi="Carme"/>
                 <w:webHidden/>
-                <w:color w:val="000000" w:themeColor="text1"/>
                 <w:sz w:val="28"/>
                 <w:szCs w:val="28"/>
                 <w:u w:val="none"/>
@@ -1105,7 +1154,6 @@
               <w:rPr>
                 <w:rFonts w:ascii="Carme" w:hAnsi="Carme"/>
                 <w:webHidden/>
-                <w:color w:val="000000" w:themeColor="text1"/>
                 <w:sz w:val="28"/>
                 <w:szCs w:val="28"/>
                 <w:u w:val="none"/>
@@ -1116,18 +1164,16 @@
               <w:rPr>
                 <w:rFonts w:ascii="Carme" w:hAnsi="Carme"/>
                 <w:webHidden/>
-                <w:color w:val="000000" w:themeColor="text1"/>
                 <w:sz w:val="28"/>
                 <w:szCs w:val="28"/>
                 <w:u w:val="none"/>
               </w:rPr>
-              <w:t>7</w:t>
+              <w:t>6</w:t>
             </w:r>
             <w:r>
               <w:rPr>
                 <w:rFonts w:ascii="Carme" w:hAnsi="Carme"/>
                 <w:webHidden/>
-                <w:color w:val="000000" w:themeColor="text1"/>
                 <w:sz w:val="28"/>
                 <w:szCs w:val="28"/>
                 <w:u w:val="none"/>
@@ -1142,36 +1188,33 @@
             <w:tabs>
               <w:tab w:val="right" w:leader="underscore" w:pos="9350"/>
             </w:tabs>
-            <w:spacing w:line="480" w:lineRule="auto"/>
+            <w:spacing w:line="360" w:lineRule="auto"/>
             <w:rPr>
               <w:rFonts w:ascii="Carme" w:eastAsiaTheme="minorEastAsia" w:hAnsi="Carme" w:cstheme="minorBidi"/>
               <w:b w:val="0"/>
               <w:bCs w:val="0"/>
               <w:caps w:val="0"/>
-              <w:color w:val="000000" w:themeColor="text1"/>
               <w:sz w:val="28"/>
               <w:szCs w:val="28"/>
               <w:u w:val="none"/>
               <w:lang w:val="pt-BR" w:eastAsia="pt-BR"/>
             </w:rPr>
           </w:pPr>
-          <w:hyperlink w:anchor="_Toc99810020" w:history="1">
+          <w:hyperlink w:anchor="_Toc99866942" w:history="1">
             <w:r>
               <w:rPr>
                 <w:rStyle w:val="Hyperlink"/>
                 <w:rFonts w:ascii="Carme" w:hAnsi="Carme"/>
-                <w:color w:val="000000" w:themeColor="text1"/>
                 <w:sz w:val="28"/>
                 <w:szCs w:val="28"/>
                 <w:u w:val="none"/>
               </w:rPr>
-              <w:t>RESTRIÇÕES</w:t>
+              <w:t>PREMISSAS</w:t>
             </w:r>
             <w:r>
               <w:rPr>
                 <w:rFonts w:ascii="Carme" w:hAnsi="Carme"/>
                 <w:webHidden/>
-                <w:color w:val="000000" w:themeColor="text1"/>
                 <w:sz w:val="28"/>
                 <w:szCs w:val="28"/>
                 <w:u w:val="none"/>
@@ -1182,7 +1225,6 @@
               <w:rPr>
                 <w:rFonts w:ascii="Carme" w:hAnsi="Carme"/>
                 <w:webHidden/>
-                <w:color w:val="000000" w:themeColor="text1"/>
                 <w:sz w:val="28"/>
                 <w:szCs w:val="28"/>
                 <w:u w:val="none"/>
@@ -1193,18 +1235,16 @@
               <w:rPr>
                 <w:rFonts w:ascii="Carme" w:hAnsi="Carme"/>
                 <w:webHidden/>
-                <w:color w:val="000000" w:themeColor="text1"/>
                 <w:sz w:val="28"/>
                 <w:szCs w:val="28"/>
                 <w:u w:val="none"/>
               </w:rPr>
-              <w:instrText xml:space="preserve"> PAGEREF _Toc99810020 \h </w:instrText>
+              <w:instrText xml:space="preserve"> PAGEREF _Toc99866942 \h </w:instrText>
             </w:r>
             <w:r>
               <w:rPr>
                 <w:rFonts w:ascii="Carme" w:hAnsi="Carme"/>
                 <w:webHidden/>
-                <w:color w:val="000000" w:themeColor="text1"/>
                 <w:sz w:val="28"/>
                 <w:szCs w:val="28"/>
                 <w:u w:val="none"/>
@@ -1214,7 +1254,6 @@
               <w:rPr>
                 <w:rFonts w:ascii="Carme" w:hAnsi="Carme"/>
                 <w:webHidden/>
-                <w:color w:val="000000" w:themeColor="text1"/>
                 <w:sz w:val="28"/>
                 <w:szCs w:val="28"/>
                 <w:u w:val="none"/>
@@ -1225,7 +1264,6 @@
               <w:rPr>
                 <w:rFonts w:ascii="Carme" w:hAnsi="Carme"/>
                 <w:webHidden/>
-                <w:color w:val="000000" w:themeColor="text1"/>
                 <w:sz w:val="28"/>
                 <w:szCs w:val="28"/>
                 <w:u w:val="none"/>
@@ -1236,7 +1274,6 @@
               <w:rPr>
                 <w:rFonts w:ascii="Carme" w:hAnsi="Carme"/>
                 <w:webHidden/>
-                <w:color w:val="000000" w:themeColor="text1"/>
                 <w:sz w:val="28"/>
                 <w:szCs w:val="28"/>
                 <w:u w:val="none"/>
@@ -1251,36 +1288,33 @@
             <w:tabs>
               <w:tab w:val="right" w:leader="underscore" w:pos="9350"/>
             </w:tabs>
-            <w:spacing w:line="480" w:lineRule="auto"/>
+            <w:spacing w:line="360" w:lineRule="auto"/>
             <w:rPr>
               <w:rFonts w:ascii="Carme" w:eastAsiaTheme="minorEastAsia" w:hAnsi="Carme" w:cstheme="minorBidi"/>
               <w:b w:val="0"/>
               <w:bCs w:val="0"/>
               <w:caps w:val="0"/>
-              <w:color w:val="000000" w:themeColor="text1"/>
               <w:sz w:val="28"/>
               <w:szCs w:val="28"/>
               <w:u w:val="none"/>
               <w:lang w:val="pt-BR" w:eastAsia="pt-BR"/>
             </w:rPr>
           </w:pPr>
-          <w:hyperlink w:anchor="_Toc99810021" w:history="1">
+          <w:hyperlink w:anchor="_Toc99866943" w:history="1">
             <w:r>
               <w:rPr>
                 <w:rStyle w:val="Hyperlink"/>
                 <w:rFonts w:ascii="Carme" w:hAnsi="Carme"/>
-                <w:color w:val="000000" w:themeColor="text1"/>
                 <w:sz w:val="28"/>
                 <w:szCs w:val="28"/>
                 <w:u w:val="none"/>
               </w:rPr>
-              <w:t>MILESTONES</w:t>
+              <w:t>RESTRIÇÕES</w:t>
             </w:r>
             <w:r>
               <w:rPr>
                 <w:rFonts w:ascii="Carme" w:hAnsi="Carme"/>
                 <w:webHidden/>
-                <w:color w:val="000000" w:themeColor="text1"/>
                 <w:sz w:val="28"/>
                 <w:szCs w:val="28"/>
                 <w:u w:val="none"/>
@@ -1291,7 +1325,6 @@
               <w:rPr>
                 <w:rFonts w:ascii="Carme" w:hAnsi="Carme"/>
                 <w:webHidden/>
-                <w:color w:val="000000" w:themeColor="text1"/>
                 <w:sz w:val="28"/>
                 <w:szCs w:val="28"/>
                 <w:u w:val="none"/>
@@ -1302,18 +1335,16 @@
               <w:rPr>
                 <w:rFonts w:ascii="Carme" w:hAnsi="Carme"/>
                 <w:webHidden/>
-                <w:color w:val="000000" w:themeColor="text1"/>
                 <w:sz w:val="28"/>
                 <w:szCs w:val="28"/>
                 <w:u w:val="none"/>
               </w:rPr>
-              <w:instrText xml:space="preserve"> PAGEREF _Toc99810021 \h </w:instrText>
+              <w:instrText xml:space="preserve"> PAGEREF _Toc99866943 \h </w:instrText>
             </w:r>
             <w:r>
               <w:rPr>
                 <w:rFonts w:ascii="Carme" w:hAnsi="Carme"/>
                 <w:webHidden/>
-                <w:color w:val="000000" w:themeColor="text1"/>
                 <w:sz w:val="28"/>
                 <w:szCs w:val="28"/>
                 <w:u w:val="none"/>
@@ -1323,7 +1354,6 @@
               <w:rPr>
                 <w:rFonts w:ascii="Carme" w:hAnsi="Carme"/>
                 <w:webHidden/>
-                <w:color w:val="000000" w:themeColor="text1"/>
                 <w:sz w:val="28"/>
                 <w:szCs w:val="28"/>
                 <w:u w:val="none"/>
@@ -1334,18 +1364,16 @@
               <w:rPr>
                 <w:rFonts w:ascii="Carme" w:hAnsi="Carme"/>
                 <w:webHidden/>
-                <w:color w:val="000000" w:themeColor="text1"/>
                 <w:sz w:val="28"/>
                 <w:szCs w:val="28"/>
                 <w:u w:val="none"/>
               </w:rPr>
-              <w:t>8</w:t>
+              <w:t>7</w:t>
             </w:r>
             <w:r>
               <w:rPr>
                 <w:rFonts w:ascii="Carme" w:hAnsi="Carme"/>
                 <w:webHidden/>
-                <w:color w:val="000000" w:themeColor="text1"/>
                 <w:sz w:val="28"/>
                 <w:szCs w:val="28"/>
                 <w:u w:val="none"/>
@@ -1360,25 +1388,23 @@
             <w:tabs>
               <w:tab w:val="right" w:leader="underscore" w:pos="9350"/>
             </w:tabs>
-            <w:spacing w:line="480" w:lineRule="auto"/>
+            <w:spacing w:line="360" w:lineRule="auto"/>
             <w:rPr>
               <w:rFonts w:ascii="Carme" w:eastAsiaTheme="minorEastAsia" w:hAnsi="Carme" w:cstheme="minorBidi"/>
               <w:b w:val="0"/>
               <w:bCs w:val="0"/>
               <w:caps w:val="0"/>
-              <w:color w:val="000000" w:themeColor="text1"/>
               <w:sz w:val="28"/>
               <w:szCs w:val="28"/>
               <w:u w:val="none"/>
               <w:lang w:val="pt-BR" w:eastAsia="pt-BR"/>
             </w:rPr>
           </w:pPr>
-          <w:hyperlink w:anchor="_Toc99810022" w:history="1">
+          <w:hyperlink w:anchor="_Toc99866944" w:history="1">
             <w:r>
               <w:rPr>
                 <w:rStyle w:val="Hyperlink"/>
                 <w:rFonts w:ascii="Carme" w:hAnsi="Carme"/>
-                <w:color w:val="000000" w:themeColor="text1"/>
                 <w:sz w:val="28"/>
                 <w:szCs w:val="28"/>
                 <w:u w:val="none"/>
@@ -1389,7 +1415,6 @@
               <w:rPr>
                 <w:rFonts w:ascii="Carme" w:hAnsi="Carme"/>
                 <w:webHidden/>
-                <w:color w:val="000000" w:themeColor="text1"/>
                 <w:sz w:val="28"/>
                 <w:szCs w:val="28"/>
                 <w:u w:val="none"/>
@@ -1400,7 +1425,6 @@
               <w:rPr>
                 <w:rFonts w:ascii="Carme" w:hAnsi="Carme"/>
                 <w:webHidden/>
-                <w:color w:val="000000" w:themeColor="text1"/>
                 <w:sz w:val="28"/>
                 <w:szCs w:val="28"/>
                 <w:u w:val="none"/>
@@ -1411,18 +1435,16 @@
               <w:rPr>
                 <w:rFonts w:ascii="Carme" w:hAnsi="Carme"/>
                 <w:webHidden/>
-                <w:color w:val="000000" w:themeColor="text1"/>
                 <w:sz w:val="28"/>
                 <w:szCs w:val="28"/>
                 <w:u w:val="none"/>
               </w:rPr>
-              <w:instrText xml:space="preserve"> PAGEREF _Toc99810022 \h </w:instrText>
+              <w:instrText xml:space="preserve"> PAGEREF _Toc99866944 \h </w:instrText>
             </w:r>
             <w:r>
               <w:rPr>
                 <w:rFonts w:ascii="Carme" w:hAnsi="Carme"/>
                 <w:webHidden/>
-                <w:color w:val="000000" w:themeColor="text1"/>
                 <w:sz w:val="28"/>
                 <w:szCs w:val="28"/>
                 <w:u w:val="none"/>
@@ -1432,7 +1454,6 @@
               <w:rPr>
                 <w:rFonts w:ascii="Carme" w:hAnsi="Carme"/>
                 <w:webHidden/>
-                <w:color w:val="000000" w:themeColor="text1"/>
                 <w:sz w:val="28"/>
                 <w:szCs w:val="28"/>
                 <w:u w:val="none"/>
@@ -1443,7 +1464,6 @@
               <w:rPr>
                 <w:rFonts w:ascii="Carme" w:hAnsi="Carme"/>
                 <w:webHidden/>
-                <w:color w:val="000000" w:themeColor="text1"/>
                 <w:sz w:val="28"/>
                 <w:szCs w:val="28"/>
                 <w:u w:val="none"/>
@@ -1454,7 +1474,6 @@
               <w:rPr>
                 <w:rFonts w:ascii="Carme" w:hAnsi="Carme"/>
                 <w:webHidden/>
-                <w:color w:val="000000" w:themeColor="text1"/>
                 <w:sz w:val="28"/>
                 <w:szCs w:val="28"/>
                 <w:u w:val="none"/>
@@ -1469,25 +1488,23 @@
             <w:tabs>
               <w:tab w:val="right" w:leader="underscore" w:pos="9350"/>
             </w:tabs>
-            <w:spacing w:line="480" w:lineRule="auto"/>
+            <w:spacing w:line="360" w:lineRule="auto"/>
             <w:rPr>
               <w:rFonts w:ascii="Carme" w:eastAsiaTheme="minorEastAsia" w:hAnsi="Carme" w:cstheme="minorBidi"/>
               <w:b w:val="0"/>
               <w:bCs w:val="0"/>
               <w:caps w:val="0"/>
-              <w:color w:val="000000" w:themeColor="text1"/>
               <w:sz w:val="28"/>
               <w:szCs w:val="28"/>
               <w:u w:val="none"/>
               <w:lang w:val="pt-BR" w:eastAsia="pt-BR"/>
             </w:rPr>
           </w:pPr>
-          <w:hyperlink w:anchor="_Toc99810023" w:history="1">
+          <w:hyperlink w:anchor="_Toc99866945" w:history="1">
             <w:r>
               <w:rPr>
                 <w:rStyle w:val="Hyperlink"/>
                 <w:rFonts w:ascii="Carme" w:hAnsi="Carme"/>
-                <w:color w:val="000000" w:themeColor="text1"/>
                 <w:sz w:val="28"/>
                 <w:szCs w:val="28"/>
                 <w:u w:val="none"/>
@@ -1498,7 +1515,6 @@
               <w:rPr>
                 <w:rFonts w:ascii="Carme" w:hAnsi="Carme"/>
                 <w:webHidden/>
-                <w:color w:val="000000" w:themeColor="text1"/>
                 <w:sz w:val="28"/>
                 <w:szCs w:val="28"/>
                 <w:u w:val="none"/>
@@ -1509,7 +1525,6 @@
               <w:rPr>
                 <w:rFonts w:ascii="Carme" w:hAnsi="Carme"/>
                 <w:webHidden/>
-                <w:color w:val="000000" w:themeColor="text1"/>
                 <w:sz w:val="28"/>
                 <w:szCs w:val="28"/>
                 <w:u w:val="none"/>
@@ -1520,18 +1535,16 @@
               <w:rPr>
                 <w:rFonts w:ascii="Carme" w:hAnsi="Carme"/>
                 <w:webHidden/>
-                <w:color w:val="000000" w:themeColor="text1"/>
                 <w:sz w:val="28"/>
                 <w:szCs w:val="28"/>
                 <w:u w:val="none"/>
               </w:rPr>
-              <w:instrText xml:space="preserve"> PAGEREF _Toc99810023 \h </w:instrText>
+              <w:instrText xml:space="preserve"> PAGEREF _Toc99866945 \h </w:instrText>
             </w:r>
             <w:r>
               <w:rPr>
                 <w:rFonts w:ascii="Carme" w:hAnsi="Carme"/>
                 <w:webHidden/>
-                <w:color w:val="000000" w:themeColor="text1"/>
                 <w:sz w:val="28"/>
                 <w:szCs w:val="28"/>
                 <w:u w:val="none"/>
@@ -1541,7 +1554,6 @@
               <w:rPr>
                 <w:rFonts w:ascii="Carme" w:hAnsi="Carme"/>
                 <w:webHidden/>
-                <w:color w:val="000000" w:themeColor="text1"/>
                 <w:sz w:val="28"/>
                 <w:szCs w:val="28"/>
                 <w:u w:val="none"/>
@@ -1552,7 +1564,6 @@
               <w:rPr>
                 <w:rFonts w:ascii="Carme" w:hAnsi="Carme"/>
                 <w:webHidden/>
-                <w:color w:val="000000" w:themeColor="text1"/>
                 <w:sz w:val="28"/>
                 <w:szCs w:val="28"/>
                 <w:u w:val="none"/>
@@ -1563,7 +1574,6 @@
               <w:rPr>
                 <w:rFonts w:ascii="Carme" w:hAnsi="Carme"/>
                 <w:webHidden/>
-                <w:color w:val="000000" w:themeColor="text1"/>
                 <w:sz w:val="28"/>
                 <w:szCs w:val="28"/>
                 <w:u w:val="none"/>
@@ -1574,7 +1584,108 @@
         </w:p>
         <w:p>
           <w:pPr>
-            <w:spacing w:line="480" w:lineRule="auto"/>
+            <w:pStyle w:val="Sumrio1"/>
+            <w:tabs>
+              <w:tab w:val="right" w:leader="underscore" w:pos="9350"/>
+            </w:tabs>
+            <w:spacing w:line="360" w:lineRule="auto"/>
+            <w:rPr>
+              <w:rFonts w:eastAsiaTheme="minorEastAsia" w:cstheme="minorBidi"/>
+              <w:b w:val="0"/>
+              <w:bCs w:val="0"/>
+              <w:caps w:val="0"/>
+              <w:sz w:val="28"/>
+              <w:szCs w:val="28"/>
+              <w:u w:val="none"/>
+              <w:lang w:val="pt-BR" w:eastAsia="pt-BR"/>
+            </w:rPr>
+          </w:pPr>
+          <w:hyperlink w:anchor="_Toc99866946" w:history="1">
+            <w:r>
+              <w:rPr>
+                <w:rStyle w:val="Hyperlink"/>
+                <w:rFonts w:ascii="Carme" w:eastAsia="Century Gothic" w:hAnsi="Carme" w:cs="Century Gothic"/>
+                <w:sz w:val="28"/>
+                <w:szCs w:val="28"/>
+                <w:u w:val="none"/>
+                <w:lang w:val="pt-BR"/>
+              </w:rPr>
+              <w:t>MILESTONES</w:t>
+            </w:r>
+            <w:r>
+              <w:rPr>
+                <w:rFonts w:ascii="Carme" w:hAnsi="Carme"/>
+                <w:webHidden/>
+                <w:sz w:val="28"/>
+                <w:szCs w:val="28"/>
+                <w:u w:val="none"/>
+              </w:rPr>
+              <w:tab/>
+            </w:r>
+            <w:r>
+              <w:rPr>
+                <w:rFonts w:ascii="Carme" w:hAnsi="Carme"/>
+                <w:webHidden/>
+                <w:sz w:val="28"/>
+                <w:szCs w:val="28"/>
+                <w:u w:val="none"/>
+              </w:rPr>
+              <w:fldChar w:fldCharType="begin"/>
+            </w:r>
+            <w:r>
+              <w:rPr>
+                <w:rFonts w:ascii="Carme" w:hAnsi="Carme"/>
+                <w:webHidden/>
+                <w:sz w:val="28"/>
+                <w:szCs w:val="28"/>
+                <w:u w:val="none"/>
+              </w:rPr>
+              <w:instrText xml:space="preserve"> PAGEREF _Toc99866946 \h </w:instrText>
+            </w:r>
+            <w:r>
+              <w:rPr>
+                <w:rFonts w:ascii="Carme" w:hAnsi="Carme"/>
+                <w:webHidden/>
+                <w:sz w:val="28"/>
+                <w:szCs w:val="28"/>
+                <w:u w:val="none"/>
+              </w:rPr>
+            </w:r>
+            <w:r>
+              <w:rPr>
+                <w:rFonts w:ascii="Carme" w:hAnsi="Carme"/>
+                <w:webHidden/>
+                <w:sz w:val="28"/>
+                <w:szCs w:val="28"/>
+                <w:u w:val="none"/>
+              </w:rPr>
+              <w:fldChar w:fldCharType="separate"/>
+            </w:r>
+            <w:r>
+              <w:rPr>
+                <w:rFonts w:ascii="Carme" w:hAnsi="Carme"/>
+                <w:webHidden/>
+                <w:sz w:val="28"/>
+                <w:szCs w:val="28"/>
+                <w:u w:val="none"/>
+              </w:rPr>
+              <w:t>11</w:t>
+            </w:r>
+            <w:r>
+              <w:rPr>
+                <w:rFonts w:ascii="Carme" w:hAnsi="Carme"/>
+                <w:webHidden/>
+                <w:sz w:val="28"/>
+                <w:szCs w:val="28"/>
+                <w:u w:val="none"/>
+              </w:rPr>
+              <w:fldChar w:fldCharType="end"/>
+            </w:r>
+          </w:hyperlink>
+        </w:p>
+        <w:p>
+          <w:pPr>
+            <w:spacing w:line="360" w:lineRule="auto"/>
             <w:rPr>
               <w:b/>
               <w:bCs/>
@@ -1607,11 +1718,12 @@
       <w:pPr>
         <w:pStyle w:val="OMNITitle"/>
       </w:pPr>
-      <w:bookmarkStart w:id="0" w:name="_Toc99810015"/>
-      <w:r>
+      <w:bookmarkStart w:id="1" w:name="_Toc99866937"/>
+      <w:r>
+        <w:lastRenderedPageBreak/>
         <w:t>INTRODUÇÃO</w:t>
       </w:r>
-      <w:bookmarkEnd w:id="0"/>
+      <w:bookmarkEnd w:id="1"/>
     </w:p>
     <w:p>
       <w:pPr>
@@ -1713,11 +1825,11 @@
       <w:pPr>
         <w:pStyle w:val="OMNITitle"/>
       </w:pPr>
-      <w:bookmarkStart w:id="1" w:name="_Toc99810016"/>
+      <w:bookmarkStart w:id="2" w:name="_Toc99866938"/>
       <w:r>
         <w:t>OBJETIVO</w:t>
       </w:r>
-      <w:bookmarkEnd w:id="1"/>
+      <w:bookmarkEnd w:id="2"/>
     </w:p>
     <w:p>
       <w:pPr>
@@ -1845,7 +1957,6 @@
           <w:lang w:val="pt-BR"/>
         </w:rPr>
       </w:pPr>
-      <w:bookmarkStart w:id="2" w:name="_Toc99810017"/>
       <w:r>
         <w:br w:type="page"/>
       </w:r>
@@ -1854,11 +1965,12 @@
       <w:pPr>
         <w:pStyle w:val="OMNITitle"/>
       </w:pPr>
+      <w:bookmarkStart w:id="3" w:name="_Toc99866939"/>
       <w:r>
         <w:lastRenderedPageBreak/>
         <w:t>JUSTIFICATIVA</w:t>
       </w:r>
-      <w:bookmarkEnd w:id="2"/>
+      <w:bookmarkEnd w:id="3"/>
     </w:p>
     <w:p>
       <w:pPr>
@@ -1980,7 +2092,6 @@
           <w:lang w:val="pt-BR"/>
         </w:rPr>
       </w:pPr>
-      <w:bookmarkStart w:id="3" w:name="_Toc99810018"/>
       <w:r>
         <w:br w:type="page"/>
       </w:r>
@@ -1989,11 +2100,12 @@
       <w:pPr>
         <w:pStyle w:val="OMNITitle"/>
       </w:pPr>
+      <w:bookmarkStart w:id="4" w:name="_Toc99866940"/>
       <w:r>
         <w:lastRenderedPageBreak/>
         <w:t>ESCOPO</w:t>
       </w:r>
-      <w:bookmarkEnd w:id="3"/>
+      <w:bookmarkEnd w:id="4"/>
     </w:p>
     <w:p>
       <w:pPr>
@@ -2026,7 +2138,7 @@
         <w:t xml:space="preserve"> tecidos. </w:t>
       </w:r>
       <w:r>
-        <w:t xml:space="preserve">Esses dados serão captados por sensores que serão instalados no local, e esses dados serão exibidos em uma interface atrativa e analítica em um </w:t>
+        <w:t xml:space="preserve">Esses dados serão captados por sensores que serão instalados no local, e serão exibidos em uma interface atrativa e analítica em um </w:t>
       </w:r>
       <w:r>
         <w:rPr>
@@ -2662,10 +2774,12 @@
       <w:pPr>
         <w:pStyle w:val="OMNITitle"/>
       </w:pPr>
+      <w:bookmarkStart w:id="5" w:name="_Toc99866941"/>
       <w:r>
         <w:lastRenderedPageBreak/>
         <w:t>REQUISITOS</w:t>
       </w:r>
+      <w:bookmarkEnd w:id="5"/>
     </w:p>
     <w:p>
       <w:pPr>
@@ -2678,420 +2792,8 @@
           <w:lang w:val="pt-BR"/>
         </w:rPr>
       </w:pPr>
-    </w:p>
-    <w:p>
-      <w:pPr>
-        <w:rPr>
-          <w:rFonts w:ascii="Carme" w:eastAsia="Century Gothic" w:hAnsi="Carme" w:cs="Century Gothic"/>
-          <w:b/>
-          <w:bCs/>
-          <w:noProof w:val="0"/>
-          <w:color w:val="7F00DE"/>
-          <w:sz w:val="28"/>
-          <w:szCs w:val="24"/>
-          <w:lang w:val="pt-BR"/>
-        </w:rPr>
-      </w:pPr>
-      <w:bookmarkStart w:id="4" w:name="_Toc99810019"/>
-      <w:r>
-        <w:br w:type="page"/>
-      </w:r>
-    </w:p>
-    <w:p>
-      <w:pPr>
-        <w:pStyle w:val="OMNITitle"/>
-      </w:pPr>
-      <w:r>
-        <w:lastRenderedPageBreak/>
-        <w:t>PREMISSAS</w:t>
-      </w:r>
-      <w:bookmarkEnd w:id="4"/>
-    </w:p>
-    <w:p>
-      <w:pPr>
-        <w:pStyle w:val="OMNIText"/>
-        <w:numPr>
-          <w:ilvl w:val="0"/>
-          <w:numId w:val="10"/>
-        </w:numPr>
-        <w:rPr>
-          <w:rFonts w:eastAsia="Calibri" w:cs="Calibri"/>
-        </w:rPr>
-      </w:pPr>
-      <w:r>
-        <w:t>O sensor usado será o de temperatura e umidade;</w:t>
-      </w:r>
-    </w:p>
-    <w:p>
-      <w:pPr>
-        <w:pStyle w:val="OMNIText"/>
-        <w:numPr>
-          <w:ilvl w:val="0"/>
-          <w:numId w:val="10"/>
-        </w:numPr>
-      </w:pPr>
-      <w:r>
-        <w:t xml:space="preserve">O cliente disponibilizará a infraestrutura dos </w:t>
-      </w:r>
-      <w:r>
-        <w:rPr>
-          <w:b/>
-          <w:bCs/>
-        </w:rPr>
-        <w:t>Arduinos</w:t>
-      </w:r>
-      <w:r>
-        <w:t>;</w:t>
-      </w:r>
-    </w:p>
-    <w:p>
-      <w:pPr>
-        <w:pStyle w:val="OMNIText"/>
-        <w:numPr>
-          <w:ilvl w:val="0"/>
-          <w:numId w:val="10"/>
-        </w:numPr>
-        <w:rPr>
-          <w:rFonts w:eastAsia="Calibri" w:cs="Calibri"/>
-        </w:rPr>
-      </w:pPr>
-      <w:r>
-        <w:t xml:space="preserve">Processo de instalação previsto para durar entre </w:t>
-      </w:r>
-      <w:r>
-        <w:rPr>
-          <w:b/>
-          <w:bCs/>
-        </w:rPr>
-        <w:t>5-7</w:t>
-      </w:r>
-      <w:r>
-        <w:t xml:space="preserve"> dias úteis;</w:t>
-      </w:r>
-    </w:p>
-    <w:p>
-      <w:pPr>
-        <w:pStyle w:val="OMNIText"/>
-        <w:numPr>
-          <w:ilvl w:val="0"/>
-          <w:numId w:val="10"/>
-        </w:numPr>
-        <w:rPr>
-          <w:rFonts w:eastAsiaTheme="minorHAnsi" w:cstheme="minorBidi"/>
-        </w:rPr>
-      </w:pPr>
-      <w:r>
-        <w:t xml:space="preserve">Não será oferecido pela </w:t>
-      </w:r>
-      <w:r>
-        <w:rPr>
-          <w:b/>
-          <w:bCs/>
-          <w:color w:val="7F00DE"/>
-        </w:rPr>
-        <w:t>Omni Solutions</w:t>
-      </w:r>
-      <w:r>
-        <w:t xml:space="preserve"> o serviço de instalação aos finais de semana e feriados;</w:t>
-      </w:r>
-    </w:p>
-    <w:p>
-      <w:pPr>
-        <w:pStyle w:val="OMNIText"/>
-        <w:numPr>
-          <w:ilvl w:val="0"/>
-          <w:numId w:val="10"/>
-        </w:numPr>
-      </w:pPr>
-      <w:r>
-        <w:t>O cliente fornecerá o tamanho do local de instalação em metros cúbicos, para identificação da quantidade de sensores disponíveis.</w:t>
-      </w:r>
-    </w:p>
-    <w:p>
-      <w:pPr>
-        <w:rPr>
-          <w:rFonts w:ascii="Carme" w:eastAsia="Century Gothic" w:hAnsi="Carme" w:cs="Century Gothic"/>
-          <w:b/>
-          <w:bCs/>
-          <w:noProof w:val="0"/>
-          <w:color w:val="000000" w:themeColor="text1"/>
-          <w:sz w:val="24"/>
-          <w:szCs w:val="24"/>
-          <w:lang w:val="pt-BR"/>
-        </w:rPr>
-      </w:pPr>
-    </w:p>
-    <w:p>
-      <w:pPr>
-        <w:pStyle w:val="OMNITitle"/>
-      </w:pPr>
-      <w:bookmarkStart w:id="5" w:name="_Toc99810020"/>
-      <w:r>
-        <w:t>RESTRIÇÕES</w:t>
-      </w:r>
-      <w:bookmarkEnd w:id="5"/>
-    </w:p>
-    <w:p>
-      <w:pPr>
-        <w:pStyle w:val="OMNIText"/>
-        <w:numPr>
-          <w:ilvl w:val="0"/>
-          <w:numId w:val="12"/>
-        </w:numPr>
-        <w:rPr>
-          <w:rFonts w:eastAsia="Calibri" w:cs="Calibri"/>
-        </w:rPr>
-      </w:pPr>
-      <w:r>
-        <w:t xml:space="preserve">Nosso orçamento será de R$ </w:t>
-      </w:r>
-      <w:r>
-        <w:rPr>
-          <w:b/>
-          <w:bCs/>
-        </w:rPr>
-        <w:t>X</w:t>
-      </w:r>
-      <w:r>
-        <w:t>;</w:t>
-      </w:r>
-    </w:p>
-    <w:p>
-      <w:pPr>
-        <w:pStyle w:val="OMNIText"/>
-        <w:numPr>
-          <w:ilvl w:val="0"/>
-          <w:numId w:val="12"/>
-        </w:numPr>
-      </w:pPr>
-      <w:r>
-        <w:t>O prazo de desenvolvimento é de aproximadamente 2 meses;</w:t>
-      </w:r>
-    </w:p>
-    <w:p>
-      <w:pPr>
-        <w:pStyle w:val="OMNIText"/>
-        <w:numPr>
-          <w:ilvl w:val="0"/>
-          <w:numId w:val="12"/>
-        </w:numPr>
-      </w:pPr>
-    </w:p>
-    <w:p>
-      <w:pPr>
-        <w:ind w:firstLine="720"/>
-        <w:rPr>
-          <w:rFonts w:ascii="Carme" w:eastAsia="Century Gothic" w:hAnsi="Carme" w:cs="Century Gothic"/>
-          <w:b/>
-          <w:bCs/>
-          <w:noProof w:val="0"/>
-          <w:color w:val="7F00DE"/>
-          <w:sz w:val="28"/>
-          <w:szCs w:val="24"/>
-          <w:lang w:val="pt-BR"/>
-        </w:rPr>
-      </w:pPr>
-      <w:bookmarkStart w:id="6" w:name="_Toc99810021"/>
-    </w:p>
-    <w:p>
-      <w:pPr>
-        <w:rPr>
-          <w:rFonts w:ascii="Carme" w:eastAsia="Century Gothic" w:hAnsi="Carme" w:cs="Century Gothic"/>
-          <w:b/>
-          <w:bCs/>
-          <w:noProof w:val="0"/>
-          <w:color w:val="7F00DE"/>
-          <w:sz w:val="28"/>
-          <w:szCs w:val="24"/>
-          <w:lang w:val="pt-BR"/>
-        </w:rPr>
-      </w:pPr>
-      <w:r>
-        <w:rPr>
-          <w:rFonts w:ascii="Carme" w:eastAsia="Century Gothic" w:hAnsi="Carme" w:cs="Century Gothic"/>
-          <w:b/>
-          <w:bCs/>
-          <w:noProof w:val="0"/>
-          <w:color w:val="7F00DE"/>
-          <w:sz w:val="28"/>
-          <w:szCs w:val="24"/>
-          <w:lang w:val="pt-BR"/>
-        </w:rPr>
-        <w:br w:type="page"/>
-      </w:r>
-    </w:p>
-    <w:p>
-      <w:pPr>
-        <w:ind w:firstLine="720"/>
-        <w:rPr>
-          <w:rFonts w:ascii="Carme" w:eastAsia="Century Gothic" w:hAnsi="Carme" w:cs="Century Gothic"/>
-          <w:b/>
-          <w:bCs/>
-          <w:noProof w:val="0"/>
-          <w:color w:val="7F00DE"/>
-          <w:sz w:val="28"/>
-          <w:szCs w:val="24"/>
-          <w:lang w:val="pt-BR"/>
-        </w:rPr>
-      </w:pPr>
-      <w:r>
-        <w:rPr>
-          <w:rFonts w:ascii="Carme" w:eastAsia="Century Gothic" w:hAnsi="Carme" w:cs="Century Gothic"/>
-          <w:b/>
-          <w:bCs/>
-          <w:noProof w:val="0"/>
-          <w:color w:val="7F00DE"/>
-          <w:sz w:val="28"/>
-          <w:szCs w:val="24"/>
-          <w:lang w:val="pt-BR"/>
-        </w:rPr>
-        <w:lastRenderedPageBreak/>
-        <w:t>ORÇAMENTO</w:t>
-      </w:r>
-    </w:p>
-    <w:p>
-      <w:pPr>
-        <w:rPr>
-          <w:rFonts w:ascii="Carme" w:eastAsia="Century Gothic" w:hAnsi="Carme" w:cs="Century Gothic"/>
-          <w:b/>
-          <w:bCs/>
-          <w:noProof w:val="0"/>
-          <w:color w:val="7F00DE"/>
-          <w:sz w:val="28"/>
-          <w:szCs w:val="24"/>
-          <w:lang w:val="pt-BR"/>
-        </w:rPr>
-      </w:pPr>
-      <w:bookmarkStart w:id="7" w:name="_Toc99810022"/>
-      <w:bookmarkEnd w:id="6"/>
-      <w:r>
-        <w:br w:type="page"/>
-      </w:r>
-    </w:p>
-    <w:p>
-      <w:pPr>
-        <w:pStyle w:val="OMNITitle"/>
-      </w:pPr>
-      <w:r>
-        <w:lastRenderedPageBreak/>
-        <w:t>EQUIPE</w:t>
-      </w:r>
-      <w:bookmarkEnd w:id="7"/>
-    </w:p>
-    <w:p>
-      <w:pPr>
-        <w:pStyle w:val="OMNIText"/>
-        <w:numPr>
-          <w:ilvl w:val="0"/>
-          <w:numId w:val="16"/>
-        </w:numPr>
-        <w:rPr>
-          <w:b/>
-          <w:bCs/>
-        </w:rPr>
-      </w:pPr>
-      <w:bookmarkStart w:id="8" w:name="_Hlk99828856"/>
-      <w:r>
-        <w:t>Eduarda Calixto Evangelista - Desenvolvedora</w:t>
-      </w:r>
-    </w:p>
-    <w:p>
-      <w:pPr>
-        <w:pStyle w:val="OMNIText"/>
-        <w:numPr>
-          <w:ilvl w:val="0"/>
-          <w:numId w:val="16"/>
-        </w:numPr>
-      </w:pPr>
-      <w:r>
-        <w:t xml:space="preserve">Fábio Ceslaki Ribeiro – Desenvolvedor </w:t>
-      </w:r>
-    </w:p>
-    <w:p>
-      <w:pPr>
-        <w:pStyle w:val="OMNIText"/>
-        <w:numPr>
-          <w:ilvl w:val="0"/>
-          <w:numId w:val="16"/>
-        </w:numPr>
-      </w:pPr>
-      <w:r>
-        <w:t>Gabriel Martins – Product Owner (</w:t>
-      </w:r>
-      <w:r>
-        <w:rPr>
-          <w:b/>
-          <w:bCs/>
-        </w:rPr>
-        <w:t>P.O</w:t>
-      </w:r>
-      <w:r>
-        <w:t xml:space="preserve">) </w:t>
-      </w:r>
-    </w:p>
-    <w:p>
-      <w:pPr>
-        <w:pStyle w:val="OMNIText"/>
-        <w:numPr>
-          <w:ilvl w:val="0"/>
-          <w:numId w:val="16"/>
-        </w:numPr>
-      </w:pPr>
-      <w:r>
-        <w:t>Thiago Ramos de Jesus – Scrum Master (</w:t>
-      </w:r>
-      <w:r>
-        <w:rPr>
-          <w:b/>
-          <w:bCs/>
-        </w:rPr>
-        <w:t>S</w:t>
-      </w:r>
-      <w:r>
-        <w:rPr>
-          <w:b/>
-          <w:bCs/>
-        </w:rPr>
-        <w:t>.</w:t>
-      </w:r>
-      <w:r>
-        <w:rPr>
-          <w:b/>
-          <w:bCs/>
-        </w:rPr>
-        <w:t>M</w:t>
-      </w:r>
-      <w:r>
-        <w:t>)</w:t>
-      </w:r>
-    </w:p>
-    <w:p>
-      <w:pPr>
-        <w:pStyle w:val="OMNIText"/>
-        <w:numPr>
-          <w:ilvl w:val="0"/>
-          <w:numId w:val="16"/>
-        </w:numPr>
-      </w:pPr>
-      <w:r>
-        <w:t xml:space="preserve">Vitor Mendes – Desenvolvedor </w:t>
-      </w:r>
-    </w:p>
-    <w:p>
-      <w:pPr>
-        <w:pStyle w:val="OMNIText"/>
-        <w:numPr>
-          <w:ilvl w:val="0"/>
-          <w:numId w:val="16"/>
-        </w:numPr>
-      </w:pPr>
-      <w:r>
-        <w:t>Wladimir Condori Tinini - Desenvolvedor</w:t>
-      </w:r>
-    </w:p>
-    <w:bookmarkEnd w:id="8"/>
-    <w:p>
-      <w:pPr>
+      <w:proofErr w:type="spellStart"/>
+      <w:r>
         <w:rPr>
           <w:rFonts w:ascii="Carme" w:eastAsia="Century Gothic" w:hAnsi="Carme" w:cs="Century Gothic"/>
           <w:noProof w:val="0"/>
@@ -3100,7 +2802,34 @@
           <w:szCs w:val="24"/>
           <w:lang w:val="pt-BR"/>
         </w:rPr>
-      </w:pPr>
+        <w:t>Asdsadsd</w:t>
+      </w:r>
+      <w:proofErr w:type="spellEnd"/>
+    </w:p>
+    <w:p>
+      <w:pPr>
+        <w:rPr>
+          <w:rFonts w:ascii="Carme" w:eastAsia="Century Gothic" w:hAnsi="Carme" w:cs="Century Gothic"/>
+          <w:noProof w:val="0"/>
+          <w:color w:val="000000" w:themeColor="text1"/>
+          <w:sz w:val="24"/>
+          <w:szCs w:val="24"/>
+          <w:lang w:val="pt-BR"/>
+        </w:rPr>
+      </w:pPr>
+      <w:proofErr w:type="spellStart"/>
+      <w:r>
+        <w:rPr>
+          <w:rFonts w:ascii="Carme" w:eastAsia="Century Gothic" w:hAnsi="Carme" w:cs="Century Gothic"/>
+          <w:noProof w:val="0"/>
+          <w:color w:val="000000" w:themeColor="text1"/>
+          <w:sz w:val="24"/>
+          <w:szCs w:val="24"/>
+          <w:lang w:val="pt-BR"/>
+        </w:rPr>
+        <w:t>sdsadas</w:t>
+      </w:r>
+      <w:proofErr w:type="spellEnd"/>
     </w:p>
     <w:p>
       <w:pPr>
@@ -3115,7 +2844,6 @@
           <w:lang w:val="pt-BR"/>
         </w:rPr>
       </w:pPr>
-      <w:bookmarkStart w:id="9" w:name="_Toc99810023"/>
       <w:r>
         <w:br w:type="page"/>
       </w:r>
@@ -3124,11 +2852,433 @@
       <w:pPr>
         <w:pStyle w:val="OMNITitle"/>
       </w:pPr>
+      <w:bookmarkStart w:id="6" w:name="_Toc99866942"/>
+      <w:r>
+        <w:lastRenderedPageBreak/>
+        <w:t>PREMISSAS</w:t>
+      </w:r>
+      <w:bookmarkEnd w:id="6"/>
+    </w:p>
+    <w:p>
+      <w:pPr>
+        <w:pStyle w:val="OMNIText"/>
+        <w:numPr>
+          <w:ilvl w:val="0"/>
+          <w:numId w:val="10"/>
+        </w:numPr>
+        <w:rPr>
+          <w:rFonts w:eastAsia="Calibri" w:cs="Calibri"/>
+        </w:rPr>
+      </w:pPr>
+      <w:r>
+        <w:t>O sensor usado será o de temperatura e umidade;</w:t>
+      </w:r>
+    </w:p>
+    <w:p>
+      <w:pPr>
+        <w:pStyle w:val="OMNIText"/>
+        <w:numPr>
+          <w:ilvl w:val="0"/>
+          <w:numId w:val="10"/>
+        </w:numPr>
+      </w:pPr>
+      <w:r>
+        <w:t xml:space="preserve">O cliente disponibilizará a infraestrutura dos </w:t>
+      </w:r>
+      <w:r>
+        <w:rPr>
+          <w:b/>
+          <w:bCs/>
+        </w:rPr>
+        <w:t>Arduinos</w:t>
+      </w:r>
+      <w:r>
+        <w:t>;</w:t>
+      </w:r>
+    </w:p>
+    <w:p>
+      <w:pPr>
+        <w:pStyle w:val="OMNIText"/>
+        <w:numPr>
+          <w:ilvl w:val="0"/>
+          <w:numId w:val="10"/>
+        </w:numPr>
+        <w:rPr>
+          <w:rFonts w:eastAsia="Calibri" w:cs="Calibri"/>
+        </w:rPr>
+      </w:pPr>
+      <w:r>
+        <w:t xml:space="preserve">Processo de instalação previsto para durar entre </w:t>
+      </w:r>
+      <w:r>
+        <w:rPr>
+          <w:b/>
+          <w:bCs/>
+        </w:rPr>
+        <w:t>5-7</w:t>
+      </w:r>
+      <w:r>
+        <w:t xml:space="preserve"> dias úteis;</w:t>
+      </w:r>
+    </w:p>
+    <w:p>
+      <w:pPr>
+        <w:pStyle w:val="OMNIText"/>
+        <w:numPr>
+          <w:ilvl w:val="0"/>
+          <w:numId w:val="10"/>
+        </w:numPr>
+        <w:rPr>
+          <w:rFonts w:eastAsiaTheme="minorHAnsi" w:cstheme="minorBidi"/>
+        </w:rPr>
+      </w:pPr>
+      <w:r>
+        <w:t xml:space="preserve">Não será oferecido pela </w:t>
+      </w:r>
+      <w:r>
+        <w:rPr>
+          <w:b/>
+          <w:bCs/>
+          <w:color w:val="7F00DE"/>
+        </w:rPr>
+        <w:t>Omni Solutions</w:t>
+      </w:r>
+      <w:r>
+        <w:t xml:space="preserve"> o serviço de instalação aos finais de semana e feriados;</w:t>
+      </w:r>
+    </w:p>
+    <w:p>
+      <w:pPr>
+        <w:pStyle w:val="OMNIText"/>
+        <w:numPr>
+          <w:ilvl w:val="0"/>
+          <w:numId w:val="10"/>
+        </w:numPr>
+      </w:pPr>
+      <w:r>
+        <w:t>O cliente fornecerá o tamanho do local de instalação em metros cúbicos, para identificação da quantidade de sensores disponíveis.</w:t>
+      </w:r>
+    </w:p>
+    <w:p>
+      <w:pPr>
+        <w:rPr>
+          <w:rFonts w:ascii="Carme" w:eastAsia="Century Gothic" w:hAnsi="Carme" w:cs="Century Gothic"/>
+          <w:b/>
+          <w:bCs/>
+          <w:noProof w:val="0"/>
+          <w:color w:val="000000" w:themeColor="text1"/>
+          <w:sz w:val="24"/>
+          <w:szCs w:val="24"/>
+          <w:lang w:val="pt-BR"/>
+        </w:rPr>
+      </w:pPr>
+    </w:p>
+    <w:p>
+      <w:pPr>
+        <w:pStyle w:val="OMNITitle"/>
+      </w:pPr>
+      <w:bookmarkStart w:id="7" w:name="_Toc99866943"/>
+      <w:r>
+        <w:t>RESTRIÇÕES</w:t>
+      </w:r>
+      <w:bookmarkEnd w:id="7"/>
+    </w:p>
+    <w:p>
+      <w:pPr>
+        <w:pStyle w:val="OMNIText"/>
+        <w:numPr>
+          <w:ilvl w:val="0"/>
+          <w:numId w:val="12"/>
+        </w:numPr>
+        <w:rPr>
+          <w:rFonts w:eastAsia="Calibri" w:cs="Calibri"/>
+        </w:rPr>
+      </w:pPr>
+      <w:r>
+        <w:t xml:space="preserve">Nosso orçamento será de R$ </w:t>
+      </w:r>
+      <w:r>
+        <w:rPr>
+          <w:b/>
+          <w:bCs/>
+        </w:rPr>
+        <w:t>X</w:t>
+      </w:r>
+      <w:r>
+        <w:t>;</w:t>
+      </w:r>
+    </w:p>
+    <w:p>
+      <w:pPr>
+        <w:pStyle w:val="OMNIText"/>
+        <w:numPr>
+          <w:ilvl w:val="0"/>
+          <w:numId w:val="12"/>
+        </w:numPr>
+      </w:pPr>
+      <w:r>
+        <w:t>O prazo de desenvolvimento é de aproximadamente 2 meses;</w:t>
+      </w:r>
+    </w:p>
+    <w:p>
+      <w:pPr>
+        <w:pStyle w:val="OMNIText"/>
+        <w:numPr>
+          <w:ilvl w:val="0"/>
+          <w:numId w:val="12"/>
+        </w:numPr>
+      </w:pPr>
+    </w:p>
+    <w:p>
+      <w:pPr>
+        <w:ind w:firstLine="720"/>
+        <w:rPr>
+          <w:rFonts w:ascii="Carme" w:eastAsia="Century Gothic" w:hAnsi="Carme" w:cs="Century Gothic"/>
+          <w:b/>
+          <w:bCs/>
+          <w:noProof w:val="0"/>
+          <w:color w:val="7F00DE"/>
+          <w:sz w:val="28"/>
+          <w:szCs w:val="24"/>
+          <w:lang w:val="pt-BR"/>
+        </w:rPr>
+      </w:pPr>
+    </w:p>
+    <w:p>
+      <w:pPr>
+        <w:rPr>
+          <w:rFonts w:ascii="Carme" w:eastAsia="Century Gothic" w:hAnsi="Carme" w:cs="Century Gothic"/>
+          <w:b/>
+          <w:bCs/>
+          <w:noProof w:val="0"/>
+          <w:color w:val="7F00DE"/>
+          <w:sz w:val="28"/>
+          <w:szCs w:val="24"/>
+          <w:lang w:val="pt-BR"/>
+        </w:rPr>
+      </w:pPr>
+      <w:r>
+        <w:rPr>
+          <w:rFonts w:ascii="Carme" w:eastAsia="Century Gothic" w:hAnsi="Carme" w:cs="Century Gothic"/>
+          <w:b/>
+          <w:bCs/>
+          <w:noProof w:val="0"/>
+          <w:color w:val="7F00DE"/>
+          <w:sz w:val="28"/>
+          <w:szCs w:val="24"/>
+          <w:lang w:val="pt-BR"/>
+        </w:rPr>
+        <w:br w:type="page"/>
+      </w:r>
+    </w:p>
+    <w:p>
+      <w:pPr>
+        <w:ind w:firstLine="720"/>
+        <w:rPr>
+          <w:rFonts w:ascii="Carme" w:eastAsia="Century Gothic" w:hAnsi="Carme" w:cs="Century Gothic"/>
+          <w:b/>
+          <w:bCs/>
+          <w:noProof w:val="0"/>
+          <w:color w:val="7F00DE"/>
+          <w:sz w:val="28"/>
+          <w:szCs w:val="24"/>
+          <w:lang w:val="pt-BR"/>
+        </w:rPr>
+      </w:pPr>
+      <w:r>
+        <w:rPr>
+          <w:rFonts w:ascii="Carme" w:eastAsia="Century Gothic" w:hAnsi="Carme" w:cs="Century Gothic"/>
+          <w:b/>
+          <w:bCs/>
+          <w:noProof w:val="0"/>
+          <w:color w:val="7F00DE"/>
+          <w:sz w:val="28"/>
+          <w:szCs w:val="24"/>
+          <w:lang w:val="pt-BR"/>
+        </w:rPr>
+        <w:lastRenderedPageBreak/>
+        <w:t>ORÇAMENTO</w:t>
+      </w:r>
+    </w:p>
+    <w:p>
+      <w:pPr>
+        <w:rPr>
+          <w:rFonts w:ascii="Carme" w:eastAsia="Century Gothic" w:hAnsi="Carme" w:cs="Century Gothic"/>
+          <w:b/>
+          <w:bCs/>
+          <w:noProof w:val="0"/>
+          <w:color w:val="7F00DE"/>
+          <w:sz w:val="28"/>
+          <w:szCs w:val="24"/>
+          <w:lang w:val="pt-BR"/>
+        </w:rPr>
+      </w:pPr>
+      <w:r>
+        <w:br w:type="page"/>
+      </w:r>
+    </w:p>
+    <w:p>
+      <w:pPr>
+        <w:pStyle w:val="OMNITitle"/>
+      </w:pPr>
+      <w:bookmarkStart w:id="8" w:name="_Toc99866944"/>
+      <w:r>
+        <w:lastRenderedPageBreak/>
+        <w:t>EQUIPE</w:t>
+      </w:r>
+      <w:bookmarkEnd w:id="8"/>
+    </w:p>
+    <w:p>
+      <w:pPr>
+        <w:pStyle w:val="OMNIText"/>
+        <w:numPr>
+          <w:ilvl w:val="0"/>
+          <w:numId w:val="16"/>
+        </w:numPr>
+        <w:rPr>
+          <w:b/>
+          <w:bCs/>
+        </w:rPr>
+      </w:pPr>
+      <w:bookmarkStart w:id="9" w:name="_Hlk99828856"/>
+      <w:r>
+        <w:t>Eduarda Calixto Evangelista - Desenvolvedora</w:t>
+      </w:r>
+    </w:p>
+    <w:p>
+      <w:pPr>
+        <w:pStyle w:val="OMNIText"/>
+        <w:numPr>
+          <w:ilvl w:val="0"/>
+          <w:numId w:val="16"/>
+        </w:numPr>
+      </w:pPr>
+      <w:r>
+        <w:t xml:space="preserve">Fábio Ceslaki Ribeiro – Desenvolvedor </w:t>
+      </w:r>
+    </w:p>
+    <w:p>
+      <w:pPr>
+        <w:pStyle w:val="OMNIText"/>
+        <w:numPr>
+          <w:ilvl w:val="0"/>
+          <w:numId w:val="16"/>
+        </w:numPr>
+      </w:pPr>
+      <w:r>
+        <w:t>Gabriel Martins – Product Owner (</w:t>
+      </w:r>
+      <w:r>
+        <w:rPr>
+          <w:b/>
+          <w:bCs/>
+        </w:rPr>
+        <w:t>P.O</w:t>
+      </w:r>
+      <w:r>
+        <w:t xml:space="preserve">) </w:t>
+      </w:r>
+    </w:p>
+    <w:p>
+      <w:pPr>
+        <w:pStyle w:val="OMNIText"/>
+        <w:numPr>
+          <w:ilvl w:val="0"/>
+          <w:numId w:val="16"/>
+        </w:numPr>
+      </w:pPr>
+      <w:r>
+        <w:t>Thiago Ramos de Jesus – Scrum Master (</w:t>
+      </w:r>
+      <w:r>
+        <w:rPr>
+          <w:b/>
+          <w:bCs/>
+        </w:rPr>
+        <w:t>S</w:t>
+      </w:r>
+      <w:r>
+        <w:rPr>
+          <w:b/>
+          <w:bCs/>
+        </w:rPr>
+        <w:t>.</w:t>
+      </w:r>
+      <w:r>
+        <w:rPr>
+          <w:b/>
+          <w:bCs/>
+        </w:rPr>
+        <w:t>M</w:t>
+      </w:r>
+      <w:r>
+        <w:t>)</w:t>
+      </w:r>
+    </w:p>
+    <w:p>
+      <w:pPr>
+        <w:pStyle w:val="OMNIText"/>
+        <w:numPr>
+          <w:ilvl w:val="0"/>
+          <w:numId w:val="16"/>
+        </w:numPr>
+      </w:pPr>
+      <w:r>
+        <w:t xml:space="preserve">Vitor Mendes – Desenvolvedor </w:t>
+      </w:r>
+    </w:p>
+    <w:p>
+      <w:pPr>
+        <w:pStyle w:val="OMNIText"/>
+        <w:numPr>
+          <w:ilvl w:val="0"/>
+          <w:numId w:val="16"/>
+        </w:numPr>
+      </w:pPr>
+      <w:r>
+        <w:t>Wladimir Condori Tinini - Desenvolvedor</w:t>
+      </w:r>
+    </w:p>
+    <w:bookmarkEnd w:id="9"/>
+    <w:p>
+      <w:pPr>
+        <w:rPr>
+          <w:rFonts w:ascii="Carme" w:eastAsia="Century Gothic" w:hAnsi="Carme" w:cs="Century Gothic"/>
+          <w:noProof w:val="0"/>
+          <w:color w:val="000000" w:themeColor="text1"/>
+          <w:sz w:val="24"/>
+          <w:szCs w:val="24"/>
+          <w:lang w:val="pt-BR"/>
+        </w:rPr>
+      </w:pPr>
+    </w:p>
+    <w:p>
+      <w:pPr>
+        <w:rPr>
+          <w:rFonts w:ascii="Carme" w:eastAsia="Century Gothic" w:hAnsi="Carme" w:cs="Century Gothic"/>
+          <w:b/>
+          <w:bCs/>
+          <w:noProof w:val="0"/>
+          <w:color w:val="7F00DE"/>
+          <w:sz w:val="28"/>
+          <w:szCs w:val="24"/>
+          <w:lang w:val="pt-BR"/>
+        </w:rPr>
+      </w:pPr>
+      <w:r>
+        <w:br w:type="page"/>
+      </w:r>
+    </w:p>
+    <w:p>
+      <w:pPr>
+        <w:pStyle w:val="OMNITitle"/>
+      </w:pPr>
+      <w:bookmarkStart w:id="10" w:name="_Toc99866945"/>
       <w:r>
         <w:lastRenderedPageBreak/>
         <w:t>SUSTENTAÇÃO</w:t>
       </w:r>
-      <w:bookmarkEnd w:id="9"/>
+      <w:bookmarkEnd w:id="10"/>
     </w:p>
     <w:p>
       <w:pPr>
@@ -3448,6 +3598,7 @@
           <w:lang w:val="pt-BR"/>
         </w:rPr>
       </w:pPr>
+      <w:bookmarkStart w:id="11" w:name="_Toc99866946"/>
       <w:r>
         <w:rPr>
           <w:rFonts w:ascii="Carme" w:eastAsia="Century Gothic" w:hAnsi="Carme" w:cs="Century Gothic"/>
@@ -3462,6 +3613,7 @@
         <w:lastRenderedPageBreak/>
         <w:t>MILESTONES</w:t>
       </w:r>
+      <w:bookmarkEnd w:id="11"/>
     </w:p>
     <w:p>
       <w:pPr>
@@ -3863,7 +4015,7 @@
       <mc:AlternateContent>
         <mc:Choice Requires="wpg">
           <w:drawing>
-            <wp:anchor distT="0" distB="0" distL="114300" distR="114300" simplePos="0" relativeHeight="251666432" behindDoc="0" locked="0" layoutInCell="1" allowOverlap="1" wp14:anchorId="3BB55A4C" wp14:editId="00742BB3">
+            <wp:anchor distT="0" distB="0" distL="114300" distR="114300" simplePos="0" relativeHeight="251663360" behindDoc="0" locked="0" layoutInCell="1" allowOverlap="1" wp14:anchorId="3BB55A4C" wp14:editId="7156EBAA">
               <wp:simplePos x="0" y="0"/>
               <wp:positionH relativeFrom="column">
                 <wp:posOffset>-895350</wp:posOffset>
@@ -4061,17 +4213,17 @@
         </mc:Choice>
         <mc:Fallback>
           <w:pict>
-            <v:group w14:anchorId="3BB55A4C" id="group_footer" o:spid="_x0000_s1037" style="position:absolute;margin-left:-70.5pt;margin-top:-20.75pt;width:608pt;height:209.55pt;z-index:251666432" coordsize="77216,26610" o:gfxdata="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">
+            <v:group w14:anchorId="3BB55A4C" id="group_footer" o:spid="_x0000_s1038" style="position:absolute;margin-left:-70.5pt;margin-top:-20.75pt;width:608pt;height:209.55pt;z-index:251663360" coordsize="77216,26610" o:gfxdata="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">
               <v:shapetype id="_x0000_t115" coordsize="21600,21600" o:spt="115" path="m,20465v810,317,1620,452,2397,725c3077,21325,3790,21417,4405,21597v1620,,2202,-180,2657,-272c7580,21280,8002,21010,8455,20917v422,-135,810,-405,1327,-542c10205,20150,10657,19967,11080,19742v517,-182,970,-407,1425,-590c13087,19017,13605,18745,14255,18610v615,-180,1262,-318,1942,-408c16975,18202,17785,18022,18595,18022r,-1670l19192,16252r808,l20000,14467r722,-75l21597,14392,21597,,2972,r,1815l1532,1815r,1860l,3675,,20465xem1532,3675nfl18595,3675r,12677em2972,1815nfl20000,1815r,12652e">
                 <v:stroke joinstyle="miter"/>
                 <v:path o:extrusionok="f" o:connecttype="custom" o:connectlocs="10800,0;0,10800;10800,19890;21600,10800" textboxrect="0,3675,18595,18022"/>
               </v:shapetype>
-              <v:shape id="form1_footer" o:spid="_x0000_s1038" type="#_x0000_t115" style="position:absolute;width:77216;height:26610;rotation:180;visibility:visible;mso-wrap-style:square;v-text-anchor:middle" o:gfxdata="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" fillcolor="black [3200]" strokecolor="white [3212]" strokeweight="4.5pt"/>
+              <v:shape id="form1_footer" o:spid="_x0000_s1039" type="#_x0000_t115" style="position:absolute;width:77216;height:26610;rotation:180;visibility:visible;mso-wrap-style:square;v-text-anchor:middle" o:gfxdata="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" fillcolor="black [3200]" strokecolor="white [3212]" strokeweight="4.5pt"/>
               <v:shapetype id="_x0000_t202" coordsize="21600,21600" o:spt="202" path="m,l,21600r21600,l21600,xe">
                 <v:stroke joinstyle="miter"/>
                 <v:path gradientshapeok="t" o:connecttype="rect"/>
               </v:shapetype>
-              <v:shape id="footer_solutions" o:spid="_x0000_s1039" type="#_x0000_t202" style="position:absolute;left:10572;top:5429;width:13196;height:3295;visibility:visible;mso-wrap-style:square;v-text-anchor:top" o:gfxdata="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" filled="f" stroked="f">
+              <v:shape id="footer_solutions" o:spid="_x0000_s1040" type="#_x0000_t202" style="position:absolute;left:10572;top:5429;width:13196;height:3295;visibility:visible;mso-wrap-style:square;v-text-anchor:top" o:gfxdata="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" filled="f" stroked="f">
                 <v:textbox>
                   <w:txbxContent>
                     <w:p>
@@ -4096,7 +4248,7 @@
                   </w:txbxContent>
                 </v:textbox>
               </v:shape>
-              <v:oval id="page_num" o:spid="_x0000_s1040" style="position:absolute;left:70580;top:2571;width:4775;height:4775;visibility:visible;mso-wrap-style:square;v-text-anchor:middle" o:gfxdata="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" fillcolor="white [3212]" stroked="f">
+              <v:oval id="page_num" o:spid="_x0000_s1041" style="position:absolute;left:70580;top:2571;width:4775;height:4775;visibility:visible;mso-wrap-style:square;v-text-anchor:middle" o:gfxdata="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" fillcolor="white [3212]" stroked="f">
                 <v:textbox inset="0,,0">
                   <w:txbxContent>
                     <w:p>
@@ -4211,7 +4363,7 @@
           <v:path o:extrusionok="f" gradientshapeok="t" o:connecttype="rect"/>
           <o:lock v:ext="edit" aspectratio="t"/>
         </v:shapetype>
-        <v:shape id="WordPictureWatermark26557188" o:spid="_x0000_s1030" type="#_x0000_t75" style="position:absolute;margin-left:0;margin-top:0;width:158.95pt;height:151.95pt;z-index:-251654144;mso-position-horizontal:center;mso-position-horizontal-relative:margin;mso-position-vertical:center;mso-position-vertical-relative:margin" o:allowincell="f">
+        <v:shape id="WordPictureWatermark26557188" o:spid="_x0000_s1030" type="#_x0000_t75" style="position:absolute;margin-left:0;margin-top:0;width:158.95pt;height:151.95pt;z-index:-251657216;mso-position-horizontal:center;mso-position-horizontal-relative:margin;mso-position-vertical:center;mso-position-vertical-relative:margin" o:allowincell="f">
           <v:imagedata r:id="rId1" o:title="logo_imgBLACK" gain="19661f" blacklevel="22938f"/>
           <w10:wrap anchorx="margin" anchory="margin"/>
         </v:shape>
@@ -4228,21 +4380,29 @@
       <w:pStyle w:val="Cabealho"/>
     </w:pPr>
     <w:r>
+      <w:rPr>
+        <w:rFonts w:ascii="Carme" w:eastAsia="Century Gothic" w:hAnsi="Carme" w:cs="Century Gothic"/>
+        <w:b/>
+        <w:bCs/>
+        <w:sz w:val="24"/>
+        <w:szCs w:val="24"/>
+        <w:lang w:val="pt-BR"/>
+      </w:rPr>
       <mc:AlternateContent>
         <mc:Choice Requires="wpg">
           <w:drawing>
-            <wp:anchor distT="0" distB="0" distL="114300" distR="114300" simplePos="0" relativeHeight="251659263" behindDoc="0" locked="0" layoutInCell="1" allowOverlap="1" wp14:anchorId="0F0E8AEB" wp14:editId="152F6E3C">
+            <wp:anchor distT="0" distB="0" distL="114300" distR="114300" simplePos="0" relativeHeight="251668480" behindDoc="0" locked="0" layoutInCell="1" allowOverlap="1" wp14:anchorId="451EAC97" wp14:editId="0E41F640">
               <wp:simplePos x="0" y="0"/>
               <wp:positionH relativeFrom="column">
                 <wp:posOffset>-895350</wp:posOffset>
               </wp:positionH>
               <wp:positionV relativeFrom="paragraph">
-                <wp:posOffset>-2247900</wp:posOffset>
+                <wp:posOffset>-2241192</wp:posOffset>
               </wp:positionV>
               <wp:extent cx="7721600" cy="2661088"/>
               <wp:effectExtent l="19050" t="19050" r="31750" b="44450"/>
               <wp:wrapNone/>
-              <wp:docPr id="1" name="group_header"/>
+              <wp:docPr id="17" name="group_header"/>
               <wp:cNvGraphicFramePr/>
               <a:graphic xmlns:a="http://schemas.openxmlformats.org/drawingml/2006/main">
                 <a:graphicData uri="http://schemas.microsoft.com/office/word/2010/wordprocessingGroup">
@@ -4304,7 +4464,7 @@
                       </wps:cNvSpPr>
                       <wps:spPr bwMode="auto">
                         <a:xfrm>
-                          <a:off x="6019800" y="1828800"/>
+                          <a:off x="6021142" y="1822629"/>
                           <a:ext cx="667385" cy="329565"/>
                         </a:xfrm>
                         <a:prstGeom prst="rect">
@@ -4345,6 +4505,42 @@
                         <a:noAutofit/>
                       </wps:bodyPr>
                     </wps:wsp>
+                    <pic:pic xmlns:pic="http://schemas.openxmlformats.org/drawingml/2006/picture">
+                      <pic:nvPicPr>
+                        <pic:cNvPr id="14" name="logo_home" descr="Imagem digital fictícia de planeta com fundo preto&#10;&#10;Descrição gerada automaticamente com confiança baixa">
+                          <a:hlinkClick r:id="rId1"/>
+                        </pic:cNvPr>
+                        <pic:cNvPicPr>
+                          <a:picLocks noChangeAspect="1"/>
+                        </pic:cNvPicPr>
+                      </pic:nvPicPr>
+                      <pic:blipFill>
+                        <a:blip r:embed="rId2">
+                          <a:extLst>
+                            <a:ext uri="{28A0092B-C50C-407E-A947-70E740481C1C}">
+                              <a14:useLocalDpi xmlns:a14="http://schemas.microsoft.com/office/drawing/2010/main" val="0"/>
+                            </a:ext>
+                          </a:extLst>
+                        </a:blip>
+                        <a:srcRect/>
+                        <a:stretch>
+                          <a:fillRect/>
+                        </a:stretch>
+                      </pic:blipFill>
+                      <pic:spPr bwMode="auto">
+                        <a:xfrm>
+                          <a:off x="212770" y="1899902"/>
+                          <a:ext cx="561975" cy="538480"/>
+                        </a:xfrm>
+                        <a:prstGeom prst="rect">
+                          <a:avLst/>
+                        </a:prstGeom>
+                        <a:noFill/>
+                        <a:ln>
+                          <a:noFill/>
+                        </a:ln>
+                      </pic:spPr>
+                    </pic:pic>
                   </wpg:wgp>
                 </a:graphicData>
               </a:graphic>
@@ -4353,17 +4549,17 @@
         </mc:Choice>
         <mc:Fallback>
           <w:pict>
-            <v:group w14:anchorId="0F0E8AEB" id="group_header" o:spid="_x0000_s1034" style="position:absolute;margin-left:-70.5pt;margin-top:-177pt;width:608pt;height:209.55pt;z-index:251659263" coordsize="77216,26610" o:gfxdata="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">
+            <v:group w14:anchorId="451EAC97" id="group_header" o:spid="_x0000_s1036" style="position:absolute;margin-left:-70.5pt;margin-top:-176.45pt;width:608pt;height:209.55pt;z-index:251668480" coordsize="77216,26610" o:gfxdata="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">
               <v:shapetype id="_x0000_t115" coordsize="21600,21600" o:spt="115" path="m,20465v810,317,1620,452,2397,725c3077,21325,3790,21417,4405,21597v1620,,2202,-180,2657,-272c7580,21280,8002,21010,8455,20917v422,-135,810,-405,1327,-542c10205,20150,10657,19967,11080,19742v517,-182,970,-407,1425,-590c13087,19017,13605,18745,14255,18610v615,-180,1262,-318,1942,-408c16975,18202,17785,18022,18595,18022r,-1670l19192,16252r808,l20000,14467r722,-75l21597,14392,21597,,2972,r,1815l1532,1815r,1860l,3675,,20465xem1532,3675nfl18595,3675r,12677em2972,1815nfl20000,1815r,12652e">
                 <v:stroke joinstyle="miter"/>
                 <v:path o:extrusionok="f" o:connecttype="custom" o:connectlocs="10800,0;0,10800;10800,19890;21600,10800" textboxrect="0,3675,18595,18022"/>
               </v:shapetype>
-              <v:shape id="form1_header" o:spid="_x0000_s1035" type="#_x0000_t115" style="position:absolute;width:77216;height:26610;visibility:visible;mso-wrap-style:square;v-text-anchor:middle" o:gfxdata="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" fillcolor="black [3200]" strokecolor="white [3212]" strokeweight="4.5pt"/>
+              <v:shape id="form1_header" o:spid="_x0000_s1037" type="#_x0000_t115" style="position:absolute;width:77216;height:26610;visibility:visible;mso-wrap-style:square;v-text-anchor:middle" o:gfxdata="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" fillcolor="black [3200]" strokecolor="white [3212]" strokeweight="4.5pt"/>
               <v:shapetype id="_x0000_t202" coordsize="21600,21600" o:spt="202" path="m,l,21600r21600,l21600,xe">
                 <v:stroke joinstyle="miter"/>
                 <v:path gradientshapeok="t" o:connecttype="rect"/>
               </v:shapetype>
-              <v:shape id="header_omni" o:spid="_x0000_s1036" type="#_x0000_t202" style="position:absolute;left:60198;top:18288;width:6673;height:3295;visibility:visible;mso-wrap-style:square;v-text-anchor:top" o:gfxdata="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" filled="f" stroked="f">
+              <v:shape id="header_omni" o:spid="_x0000_s1038" type="#_x0000_t202" style="position:absolute;left:60211;top:18226;width:6674;height:3295;visibility:visible;mso-wrap-style:square;v-text-anchor:top" o:gfxdata="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" filled="f" stroked="f">
                 <v:textbox>
                   <w:txbxContent>
                     <w:p>
@@ -4388,22 +4584,34 @@
                   </w:txbxContent>
                 </v:textbox>
               </v:shape>
+              <v:shapetype id="_x0000_t75" coordsize="21600,21600" o:spt="75" o:preferrelative="t" path="m@4@5l@4@11@9@11@9@5xe" filled="f" stroked="f">
+                <v:stroke joinstyle="miter"/>
+                <v:formulas>
+                  <v:f eqn="if lineDrawn pixelLineWidth 0"/>
+                  <v:f eqn="sum @0 1 0"/>
+                  <v:f eqn="sum 0 0 @1"/>
+                  <v:f eqn="prod @2 1 2"/>
+                  <v:f eqn="prod @3 21600 pixelWidth"/>
+                  <v:f eqn="prod @3 21600 pixelHeight"/>
+                  <v:f eqn="sum @0 0 1"/>
+                  <v:f eqn="prod @6 1 2"/>
+                  <v:f eqn="prod @7 21600 pixelWidth"/>
+                  <v:f eqn="sum @8 21600 0"/>
+                  <v:f eqn="prod @7 21600 pixelHeight"/>
+                  <v:f eqn="sum @10 21600 0"/>
+                </v:formulas>
+                <v:path o:extrusionok="f" gradientshapeok="t" o:connecttype="rect"/>
+                <o:lock v:ext="edit" aspectratio="t"/>
+              </v:shapetype>
+              <v:shape id="logo_home" o:spid="_x0000_s1039" type="#_x0000_t75" alt="Imagem digital fictícia de planeta com fundo preto&#10;&#10;Descrição gerada automaticamente com confiança baixa" href="#_top" style="position:absolute;left:2127;top:18999;width:5620;height:5384;visibility:visible;mso-wrap-style:square" o:gfxdata="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" o:button="t">
+                <v:fill o:detectmouseclick="t"/>
+                <v:imagedata r:id="rId3" o:title="Imagem digital fictícia de planeta com fundo preto&#10;&#10;Descrição gerada automaticamente com confiança baixa"/>
+              </v:shape>
             </v:group>
           </w:pict>
         </mc:Fallback>
       </mc:AlternateContent>
     </w:r>
-    <w:sdt>
-      <w:sdtPr>
-        <w:id w:val="-641810229"/>
-        <w:docPartObj>
-          <w:docPartGallery w:val="Page Numbers (Margins)"/>
-          <w:docPartUnique/>
-        </w:docPartObj>
-      </w:sdtPr>
-      <w:sdtEndPr/>
-      <w:sdtContent/>
-    </w:sdt>
     <w:r>
       <w:rPr>
         <w:rFonts w:ascii="Carme" w:eastAsia="Century Gothic" w:hAnsi="Carme" w:cs="Century Gothic"/>
@@ -4414,30 +4622,22 @@
         <w:lang w:val="pt-BR"/>
       </w:rPr>
       <w:pict w14:anchorId="13B5490C">
-        <v:shapetype id="_x0000_t75" coordsize="21600,21600" o:spt="75" o:preferrelative="t" path="m@4@5l@4@11@9@11@9@5xe" filled="f" stroked="f">
-          <v:stroke joinstyle="miter"/>
-          <v:formulas>
-            <v:f eqn="if lineDrawn pixelLineWidth 0"/>
-            <v:f eqn="sum @0 1 0"/>
-            <v:f eqn="sum 0 0 @1"/>
-            <v:f eqn="prod @2 1 2"/>
-            <v:f eqn="prod @3 21600 pixelWidth"/>
-            <v:f eqn="prod @3 21600 pixelHeight"/>
-            <v:f eqn="sum @0 0 1"/>
-            <v:f eqn="prod @6 1 2"/>
-            <v:f eqn="prod @7 21600 pixelWidth"/>
-            <v:f eqn="sum @8 21600 0"/>
-            <v:f eqn="prod @7 21600 pixelHeight"/>
-            <v:f eqn="sum @10 21600 0"/>
-          </v:formulas>
-          <v:path o:extrusionok="f" gradientshapeok="t" o:connecttype="rect"/>
-          <o:lock v:ext="edit" aspectratio="t"/>
-        </v:shapetype>
-        <v:shape id="watermark" o:spid="_x0000_s1031" type="#_x0000_t75" style="position:absolute;margin-left:0;margin-top:0;width:158.95pt;height:151.95pt;z-index:-251653120;mso-position-horizontal:center;mso-position-horizontal-relative:margin;mso-position-vertical:center;mso-position-vertical-relative:margin" o:allowincell="f">
-          <v:imagedata r:id="rId1" o:title="logo_imgBLACK" gain="19661f" blacklevel="22938f"/>
+        <v:shape id="watermark" o:spid="_x0000_s1031" type="#_x0000_t75" style="position:absolute;margin-left:0;margin-top:0;width:158.95pt;height:151.95pt;z-index:-251656192;mso-position-horizontal:center;mso-position-horizontal-relative:margin;mso-position-vertical:center;mso-position-vertical-relative:margin" o:allowincell="f">
+          <v:imagedata r:id="rId4" o:title="logo_imgBLACK" gain="19661f" blacklevel="22938f"/>
           <w10:wrap anchorx="margin" anchory="margin"/>
         </v:shape>
       </w:pict>
+    </w:r>
+    <w:r>
+      <w:rPr>
+        <w:rFonts w:ascii="Carme" w:eastAsia="Century Gothic" w:hAnsi="Carme" w:cs="Century Gothic"/>
+        <w:b/>
+        <w:bCs/>
+        <w:sz w:val="24"/>
+        <w:szCs w:val="24"/>
+        <w:lang w:val="pt-BR"/>
+      </w:rPr>
+      <w:t>ww</w:t>
     </w:r>
   </w:p>
 </w:hdr>
@@ -4470,7 +4670,7 @@
           <v:path o:extrusionok="f" gradientshapeok="t" o:connecttype="rect"/>
           <o:lock v:ext="edit" aspectratio="t"/>
         </v:shapetype>
-        <v:shape id="WordPictureWatermark26557187" o:spid="_x0000_s1029" type="#_x0000_t75" style="position:absolute;margin-left:0;margin-top:0;width:158.95pt;height:151.95pt;z-index:-251655168;mso-position-horizontal:center;mso-position-horizontal-relative:margin;mso-position-vertical:center;mso-position-vertical-relative:margin" o:allowincell="f">
+        <v:shape id="WordPictureWatermark26557187" o:spid="_x0000_s1029" type="#_x0000_t75" style="position:absolute;margin-left:0;margin-top:0;width:158.95pt;height:151.95pt;z-index:-251658240;mso-position-horizontal:center;mso-position-horizontal-relative:margin;mso-position-vertical:center;mso-position-vertical-relative:margin" o:allowincell="f">
           <v:imagedata r:id="rId1" o:title="logo_imgBLACK" gain="19661f" blacklevel="22938f"/>
           <w10:wrap anchorx="margin" anchory="margin"/>
         </v:shape>

</xml_diff>

<commit_message>
Modelagem inical do BD; documentação v2.3
</commit_message>
<xml_diff>
--- a/DOCs de T.I/Document.docx
+++ b/DOCs de T.I/Document.docx
@@ -42,13 +42,13 @@
             <mc:AlternateContent>
               <mc:Choice Requires="wpg">
                 <w:drawing>
-                  <wp:anchor distT="0" distB="0" distL="114300" distR="114300" simplePos="0" relativeHeight="251661312" behindDoc="0" locked="0" layoutInCell="1" allowOverlap="1" wp14:anchorId="20DF3FBB" wp14:editId="6612CA1D">
+                  <wp:anchor distT="0" distB="0" distL="114300" distR="114300" simplePos="0" relativeHeight="251661312" behindDoc="0" locked="0" layoutInCell="1" allowOverlap="1" wp14:anchorId="20DF3FBB" wp14:editId="4B02AC6E">
                     <wp:simplePos x="0" y="0"/>
                     <wp:positionH relativeFrom="column">
-                      <wp:posOffset>-895350</wp:posOffset>
+                      <wp:posOffset>-898878</wp:posOffset>
                     </wp:positionH>
                     <wp:positionV relativeFrom="paragraph">
-                      <wp:posOffset>-1774581</wp:posOffset>
+                      <wp:posOffset>-1775883</wp:posOffset>
                     </wp:positionV>
                     <wp:extent cx="7731955" cy="13142742"/>
                     <wp:effectExtent l="38100" t="19050" r="40640" b="40005"/>
@@ -238,7 +238,7 @@
                             <wps:cNvSpPr/>
                             <wps:spPr>
                               <a:xfrm>
-                                <a:off x="596412" y="10619643"/>
+                                <a:off x="618990" y="10630932"/>
                                 <a:ext cx="427040" cy="422621"/>
                               </a:xfrm>
                               <a:prstGeom prst="rect">
@@ -452,7 +452,7 @@
               </mc:Choice>
               <mc:Fallback>
                 <w:pict>
-                  <v:group w14:anchorId="20DF3FBB" id="group_FacePage" o:spid="_x0000_s1026" style="position:absolute;margin-left:-70.5pt;margin-top:-139.75pt;width:608.8pt;height:1034.85pt;z-index:251661312" coordsize="77319,131427" o:gfxdata="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">
+                  <v:group w14:anchorId="20DF3FBB" id="group_FacePage" o:spid="_x0000_s1026" style="position:absolute;margin-left:-70.8pt;margin-top:-139.85pt;width:608.8pt;height:1034.85pt;z-index:251661312" coordsize="77319,131427" o:gfxdata="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">
                     <v:shapetype id="_x0000_t120" coordsize="21600,21600" o:spt="120" path="m10800,qx,10800,10800,21600,21600,10800,10800,xe">
                       <v:path gradientshapeok="t" o:connecttype="custom" o:connectlocs="10800,0;3163,3163;0,10800;3163,18437;10800,21600;18437,18437;21600,10800;18437,3163" textboxrect="3163,3163,18437,18437"/>
                     </v:shapetype>
@@ -466,7 +466,7 @@
                     <v:shape id="form1" o:spid="_x0000_s1028" type="#_x0000_t115" style="position:absolute;width:77216;height:48234;visibility:visible;mso-wrap-style:square;v-text-anchor:middle" o:gfxdata="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" fillcolor="black [3200]" strokecolor="white [3212]" strokeweight="4.5pt"/>
                     <v:rect id="form1_purple" o:spid="_x0000_s1029" style="position:absolute;left:66806;top:8425;width:4506;height:27764;visibility:visible;mso-wrap-style:square;v-text-anchor:middle" o:gfxdata="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" fillcolor="#7030a0" stroked="f" strokeweight="1pt"/>
                     <v:shape id="form2" o:spid="_x0000_s1030" type="#_x0000_t115" style="position:absolute;left:14;top:97785;width:77305;height:33642;rotation:180;visibility:visible;mso-wrap-style:square;v-text-anchor:middle" o:gfxdata="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" fillcolor="black [3213]" strokecolor="white [3212]" strokeweight="6pt"/>
-                    <v:rect id="form2_purple" o:spid="_x0000_s1031" style="position:absolute;left:5964;top:106196;width:4270;height:4226;visibility:visible;mso-wrap-style:square;v-text-anchor:middle" o:gfxdata="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" fillcolor="#7030a0" stroked="f" strokeweight="1pt"/>
+                    <v:rect id="form2_purple" o:spid="_x0000_s1031" style="position:absolute;left:6189;top:106309;width:4271;height:4226;visibility:visible;mso-wrap-style:square;v-text-anchor:middle" o:gfxdata="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" fillcolor="#7030a0" stroked="f" strokeweight="1pt"/>
                     <v:shapetype id="_x0000_t75" coordsize="21600,21600" o:spt="75" o:preferrelative="t" path="m@4@5l@4@11@9@11@9@5xe" filled="f" stroked="f">
                       <v:stroke joinstyle="miter"/>
                       <v:formulas>
@@ -2205,7 +2205,14 @@
           <w:b/>
           <w:bCs/>
         </w:rPr>
-        <w:t>Sprint 1</w:t>
+        <w:t xml:space="preserve">Sprint </w:t>
+      </w:r>
+      <w:r>
+        <w:rPr>
+          <w:b/>
+          <w:bCs/>
+        </w:rPr>
+        <w:t>1</w:t>
       </w:r>
       <w:r>
         <w:t xml:space="preserve"> (Finalizada em </w:t>
@@ -2215,16 +2222,13 @@
           <w:b/>
           <w:bCs/>
         </w:rPr>
-        <w:t>02/03/2022</w:t>
+        <w:t>25/04/2022</w:t>
       </w:r>
       <w:r>
         <w:t>)</w:t>
       </w:r>
       <w:r>
         <w:t>;</w:t>
-      </w:r>
-      <w:r>
-        <w:t xml:space="preserve"> </w:t>
       </w:r>
     </w:p>
     <w:p>
@@ -2240,39 +2244,14 @@
           <w:b/>
           <w:bCs/>
         </w:rPr>
-        <w:t>Sprint 2</w:t>
-      </w:r>
-      <w:r>
-        <w:t xml:space="preserve"> (Finalizada em </w:t>
-      </w:r>
-      <w:r>
-        <w:rPr>
-          <w:b/>
-          <w:bCs/>
-        </w:rPr>
-        <w:t>25/04/2022</w:t>
-      </w:r>
-      <w:r>
-        <w:t>)</w:t>
-      </w:r>
-      <w:r>
-        <w:t>;</w:t>
-      </w:r>
-    </w:p>
-    <w:p>
-      <w:pPr>
-        <w:pStyle w:val="OMNIText"/>
-        <w:numPr>
-          <w:ilvl w:val="0"/>
-          <w:numId w:val="17"/>
-        </w:numPr>
-      </w:pPr>
-      <w:r>
-        <w:rPr>
-          <w:b/>
-          <w:bCs/>
-        </w:rPr>
-        <w:t>Sprint 3</w:t>
+        <w:t xml:space="preserve">Sprint </w:t>
+      </w:r>
+      <w:r>
+        <w:rPr>
+          <w:b/>
+          <w:bCs/>
+        </w:rPr>
+        <w:t>2</w:t>
       </w:r>
       <w:r>
         <w:t xml:space="preserve"> (Finalizada em </w:t>
@@ -3142,7 +3121,13 @@
       </w:pPr>
       <w:bookmarkStart w:id="9" w:name="_Hlk99828856"/>
       <w:r>
-        <w:t>Eduarda Calixto Evangelista - Desenvolvedora</w:t>
+        <w:t xml:space="preserve">Eduarda Calixto Evangelista </w:t>
+      </w:r>
+      <w:r>
+        <w:t>–</w:t>
+      </w:r>
+      <w:r>
+        <w:t xml:space="preserve"> Desenvolvedora</w:t>
       </w:r>
     </w:p>
     <w:p>
@@ -3236,7 +3221,29 @@
         </w:numPr>
       </w:pPr>
       <w:r>
-        <w:t>Wladimir Condori Tinini - Desenvolvedor</w:t>
+        <w:t xml:space="preserve">Wladimir </w:t>
+      </w:r>
+      <w:proofErr w:type="spellStart"/>
+      <w:r>
+        <w:t>Condori</w:t>
+      </w:r>
+      <w:proofErr w:type="spellEnd"/>
+      <w:r>
+        <w:t xml:space="preserve"> </w:t>
+      </w:r>
+      <w:proofErr w:type="spellStart"/>
+      <w:r>
+        <w:t>Tinini</w:t>
+      </w:r>
+      <w:proofErr w:type="spellEnd"/>
+      <w:r>
+        <w:t xml:space="preserve"> </w:t>
+      </w:r>
+      <w:r>
+        <w:t>–</w:t>
+      </w:r>
+      <w:r>
+        <w:t xml:space="preserve"> Desenvolvedor</w:t>
       </w:r>
     </w:p>
     <w:bookmarkEnd w:id="9"/>
@@ -3771,7 +3778,29 @@
           <w:szCs w:val="24"/>
           <w:lang w:val="pt-BR"/>
         </w:rPr>
-        <w:t xml:space="preserve">Entrega da Sub-Sprint 2A - </w:t>
+        <w:t xml:space="preserve">Entrega da Sub-Sprint </w:t>
+      </w:r>
+      <w:r>
+        <w:rPr>
+          <w:rFonts w:ascii="Carme" w:eastAsia="Century Gothic" w:hAnsi="Carme" w:cs="Century Gothic"/>
+          <w:noProof w:val="0"/>
+          <w:color w:val="000000" w:themeColor="text1"/>
+          <w:sz w:val="24"/>
+          <w:szCs w:val="24"/>
+          <w:lang w:val="pt-BR"/>
+        </w:rPr>
+        <w:t>1</w:t>
+      </w:r>
+      <w:r>
+        <w:rPr>
+          <w:rFonts w:ascii="Carme" w:eastAsia="Century Gothic" w:hAnsi="Carme" w:cs="Century Gothic"/>
+          <w:noProof w:val="0"/>
+          <w:color w:val="000000" w:themeColor="text1"/>
+          <w:sz w:val="24"/>
+          <w:szCs w:val="24"/>
+          <w:lang w:val="pt-BR"/>
+        </w:rPr>
+        <w:t xml:space="preserve">A - </w:t>
       </w:r>
       <w:r>
         <w:rPr>
@@ -3813,7 +3842,29 @@
           <w:szCs w:val="24"/>
           <w:lang w:val="pt-BR"/>
         </w:rPr>
-        <w:t xml:space="preserve">Entrega do Sub-Sprint 2B - </w:t>
+        <w:t xml:space="preserve">Entrega do Sub-Sprint </w:t>
+      </w:r>
+      <w:r>
+        <w:rPr>
+          <w:rFonts w:ascii="Carme" w:eastAsia="Century Gothic" w:hAnsi="Carme" w:cs="Century Gothic"/>
+          <w:noProof w:val="0"/>
+          <w:color w:val="000000" w:themeColor="text1"/>
+          <w:sz w:val="24"/>
+          <w:szCs w:val="24"/>
+          <w:lang w:val="pt-BR"/>
+        </w:rPr>
+        <w:t>1</w:t>
+      </w:r>
+      <w:r>
+        <w:rPr>
+          <w:rFonts w:ascii="Carme" w:eastAsia="Century Gothic" w:hAnsi="Carme" w:cs="Century Gothic"/>
+          <w:noProof w:val="0"/>
+          <w:color w:val="000000" w:themeColor="text1"/>
+          <w:sz w:val="24"/>
+          <w:szCs w:val="24"/>
+          <w:lang w:val="pt-BR"/>
+        </w:rPr>
+        <w:t xml:space="preserve">B - </w:t>
       </w:r>
       <w:r>
         <w:rPr>
@@ -3855,7 +3906,29 @@
           <w:szCs w:val="24"/>
           <w:lang w:val="pt-BR"/>
         </w:rPr>
-        <w:t xml:space="preserve">Entrega do Sub-Sprint 2C - </w:t>
+        <w:t xml:space="preserve">Entrega do Sub-Sprint </w:t>
+      </w:r>
+      <w:r>
+        <w:rPr>
+          <w:rFonts w:ascii="Carme" w:eastAsia="Century Gothic" w:hAnsi="Carme" w:cs="Century Gothic"/>
+          <w:noProof w:val="0"/>
+          <w:color w:val="000000" w:themeColor="text1"/>
+          <w:sz w:val="24"/>
+          <w:szCs w:val="24"/>
+          <w:lang w:val="pt-BR"/>
+        </w:rPr>
+        <w:t>1</w:t>
+      </w:r>
+      <w:r>
+        <w:rPr>
+          <w:rFonts w:ascii="Carme" w:eastAsia="Century Gothic" w:hAnsi="Carme" w:cs="Century Gothic"/>
+          <w:noProof w:val="0"/>
+          <w:color w:val="000000" w:themeColor="text1"/>
+          <w:sz w:val="24"/>
+          <w:szCs w:val="24"/>
+          <w:lang w:val="pt-BR"/>
+        </w:rPr>
+        <w:t xml:space="preserve">C - </w:t>
       </w:r>
       <w:r>
         <w:rPr>
@@ -3897,7 +3970,29 @@
           <w:szCs w:val="24"/>
           <w:lang w:val="pt-BR"/>
         </w:rPr>
-        <w:t xml:space="preserve">Entrega da Sprint 2 – </w:t>
+        <w:t xml:space="preserve">Entrega da Sprint </w:t>
+      </w:r>
+      <w:r>
+        <w:rPr>
+          <w:rFonts w:ascii="Carme" w:eastAsia="Century Gothic" w:hAnsi="Carme" w:cs="Century Gothic"/>
+          <w:noProof w:val="0"/>
+          <w:color w:val="000000" w:themeColor="text1"/>
+          <w:sz w:val="24"/>
+          <w:szCs w:val="24"/>
+          <w:lang w:val="pt-BR"/>
+        </w:rPr>
+        <w:t>1</w:t>
+      </w:r>
+      <w:r>
+        <w:rPr>
+          <w:rFonts w:ascii="Carme" w:eastAsia="Century Gothic" w:hAnsi="Carme" w:cs="Century Gothic"/>
+          <w:noProof w:val="0"/>
+          <w:color w:val="000000" w:themeColor="text1"/>
+          <w:sz w:val="24"/>
+          <w:szCs w:val="24"/>
+          <w:lang w:val="pt-BR"/>
+        </w:rPr>
+        <w:t xml:space="preserve"> – </w:t>
       </w:r>
       <w:r>
         <w:rPr>
@@ -3939,7 +4034,29 @@
           <w:szCs w:val="24"/>
           <w:lang w:val="pt-BR"/>
         </w:rPr>
-        <w:t xml:space="preserve">Entrega da Sprint 3 – </w:t>
+        <w:t xml:space="preserve">Entrega da Sprint </w:t>
+      </w:r>
+      <w:r>
+        <w:rPr>
+          <w:rFonts w:ascii="Carme" w:eastAsia="Century Gothic" w:hAnsi="Carme" w:cs="Century Gothic"/>
+          <w:noProof w:val="0"/>
+          <w:color w:val="000000" w:themeColor="text1"/>
+          <w:sz w:val="24"/>
+          <w:szCs w:val="24"/>
+          <w:lang w:val="pt-BR"/>
+        </w:rPr>
+        <w:t>2</w:t>
+      </w:r>
+      <w:r>
+        <w:rPr>
+          <w:rFonts w:ascii="Carme" w:eastAsia="Century Gothic" w:hAnsi="Carme" w:cs="Century Gothic"/>
+          <w:noProof w:val="0"/>
+          <w:color w:val="000000" w:themeColor="text1"/>
+          <w:sz w:val="24"/>
+          <w:szCs w:val="24"/>
+          <w:lang w:val="pt-BR"/>
+        </w:rPr>
+        <w:t xml:space="preserve"> – </w:t>
       </w:r>
       <w:r>
         <w:rPr>
@@ -4213,17 +4330,17 @@
         </mc:Choice>
         <mc:Fallback>
           <w:pict>
-            <v:group w14:anchorId="3BB55A4C" id="group_footer" o:spid="_x0000_s1038" style="position:absolute;margin-left:-70.5pt;margin-top:-20.75pt;width:608pt;height:209.55pt;z-index:251663360" coordsize="77216,26610" o:gfxdata="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">
+            <v:group w14:anchorId="3BB55A4C" id="group_footer" o:spid="_x0000_s1040" style="position:absolute;margin-left:-70.5pt;margin-top:-20.75pt;width:608pt;height:209.55pt;z-index:251663360" coordsize="77216,26610" o:gfxdata="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">
               <v:shapetype id="_x0000_t115" coordsize="21600,21600" o:spt="115" path="m,20465v810,317,1620,452,2397,725c3077,21325,3790,21417,4405,21597v1620,,2202,-180,2657,-272c7580,21280,8002,21010,8455,20917v422,-135,810,-405,1327,-542c10205,20150,10657,19967,11080,19742v517,-182,970,-407,1425,-590c13087,19017,13605,18745,14255,18610v615,-180,1262,-318,1942,-408c16975,18202,17785,18022,18595,18022r,-1670l19192,16252r808,l20000,14467r722,-75l21597,14392,21597,,2972,r,1815l1532,1815r,1860l,3675,,20465xem1532,3675nfl18595,3675r,12677em2972,1815nfl20000,1815r,12652e">
                 <v:stroke joinstyle="miter"/>
                 <v:path o:extrusionok="f" o:connecttype="custom" o:connectlocs="10800,0;0,10800;10800,19890;21600,10800" textboxrect="0,3675,18595,18022"/>
               </v:shapetype>
-              <v:shape id="form1_footer" o:spid="_x0000_s1039" type="#_x0000_t115" style="position:absolute;width:77216;height:26610;rotation:180;visibility:visible;mso-wrap-style:square;v-text-anchor:middle" o:gfxdata="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" fillcolor="black [3200]" strokecolor="white [3212]" strokeweight="4.5pt"/>
+              <v:shape id="form1_footer" o:spid="_x0000_s1041" type="#_x0000_t115" style="position:absolute;width:77216;height:26610;rotation:180;visibility:visible;mso-wrap-style:square;v-text-anchor:middle" o:gfxdata="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" fillcolor="black [3200]" strokecolor="white [3212]" strokeweight="4.5pt"/>
               <v:shapetype id="_x0000_t202" coordsize="21600,21600" o:spt="202" path="m,l,21600r21600,l21600,xe">
                 <v:stroke joinstyle="miter"/>
                 <v:path gradientshapeok="t" o:connecttype="rect"/>
               </v:shapetype>
-              <v:shape id="footer_solutions" o:spid="_x0000_s1040" type="#_x0000_t202" style="position:absolute;left:10572;top:5429;width:13196;height:3295;visibility:visible;mso-wrap-style:square;v-text-anchor:top" o:gfxdata="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" filled="f" stroked="f">
+              <v:shape id="footer_solutions" o:spid="_x0000_s1042" type="#_x0000_t202" style="position:absolute;left:10572;top:5429;width:13196;height:3295;visibility:visible;mso-wrap-style:square;v-text-anchor:top" o:gfxdata="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" filled="f" stroked="f">
                 <v:textbox>
                   <w:txbxContent>
                     <w:p>
@@ -4248,7 +4365,7 @@
                   </w:txbxContent>
                 </v:textbox>
               </v:shape>
-              <v:oval id="page_num" o:spid="_x0000_s1041" style="position:absolute;left:70580;top:2571;width:4775;height:4775;visibility:visible;mso-wrap-style:square;v-text-anchor:middle" o:gfxdata="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" fillcolor="white [3212]" stroked="f">
+              <v:oval id="page_num" o:spid="_x0000_s1043" style="position:absolute;left:70580;top:2571;width:4775;height:4775;visibility:visible;mso-wrap-style:square;v-text-anchor:middle" o:gfxdata="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" fillcolor="white [3212]" stroked="f">
                 <v:textbox inset="0,,0">
                   <w:txbxContent>
                     <w:p>

</xml_diff>